<commit_message>
updated analyses, plots, and preprint
</commit_message>
<xml_diff>
--- a/manuscript/preprint/Hussey - 2020 - The IRAP is not suitable for individual use due to very wide confidence intervals around D scores.docx
+++ b/manuscript/preprint/Hussey - 2020 - The IRAP is not suitable for individual use due to very wide confidence intervals around D scores.docx
@@ -118,7 +118,37 @@
         <w:t>”</w:t>
       </w:r>
       <w:r>
-        <w:t xml:space="preserve">. Here I present evidence to the contrary. Using all published and unpublished file-drawer data available to me, I bootstrapping 95% Confidence Intervals for each </w:t>
+        <w:t xml:space="preserve">. Here I present evidence to the contrary. Using </w:t>
+      </w:r>
+      <w:r>
+        <w:t>data from a large public dataset</w:t>
+      </w:r>
+      <w:r>
+        <w:t xml:space="preserve"> (</w:t>
+      </w:r>
+      <w:r>
+        <w:rPr>
+          <w:i/>
+        </w:rPr>
+        <w:t>N</w:t>
+      </w:r>
+      <w:r>
+        <w:t xml:space="preserve"> = </w:t>
+      </w:r>
+      <w:r>
+        <w:t>1574</w:t>
+      </w:r>
+      <w:r>
+        <w:t>)</w:t>
+      </w:r>
+      <w:r>
+        <w:t>, I bootstrapp</w:t>
+      </w:r>
+      <w:r>
+        <w:t>ed</w:t>
+      </w:r>
+      <w:r>
+        <w:t xml:space="preserve"> 95% Confidence Intervals for each </w:t>
       </w:r>
       <w:r>
         <w:t xml:space="preserve">IRAP </w:t>
@@ -151,7 +181,25 @@
         <w:t>positive</w:t>
       </w:r>
       <w:r>
-        <w:t>. The IRAP is therefore not currently suitable for individual level use</w:t>
+        <w:t xml:space="preserve">. </w:t>
+      </w:r>
+      <w:r>
+        <w:t xml:space="preserve">Except in the case of extreme scores, an individual </w:t>
+      </w:r>
+      <w:r>
+        <w:rPr>
+          <w:i/>
+        </w:rPr>
+        <w:t>D</w:t>
+      </w:r>
+      <w:r>
+        <w:t xml:space="preserve"> score is in general so poorly estimated as to allow for almost no inferences</w:t>
+      </w:r>
+      <w:r>
+        <w:t xml:space="preserve"> about the individual. </w:t>
+      </w:r>
+      <w:r>
+        <w:t>The IRAP is therefore not currently suitable for individual level use</w:t>
       </w:r>
       <w:r>
         <w:t xml:space="preserve"> or assessment</w:t>
@@ -486,7 +534,13 @@
         <w:fldChar w:fldCharType="end"/>
       </w:r>
       <w:r>
-        <w:t xml:space="preserve">, this mean that any given individual’s IRAP effect is likely to be poorly estimated. However, </w:t>
+        <w:t>, this mean</w:t>
+      </w:r>
+      <w:r>
+        <w:t>s</w:t>
+      </w:r>
+      <w:r>
+        <w:t xml:space="preserve"> that any given individual’s IRAP effect is likely to be poorly estimated. However, </w:t>
       </w:r>
       <w:r>
         <w:t xml:space="preserve">specifically how well has not </w:t>
@@ -504,16 +558,16 @@
         <w:t>.</w:t>
       </w:r>
       <w:r>
-        <w:t xml:space="preserve"> This study therefore uses existing data from a large number of </w:t>
+        <w:t xml:space="preserve"> This study therefore uses </w:t>
+      </w:r>
+      <w:r>
+        <w:t xml:space="preserve">existing data from a large number of </w:t>
       </w:r>
       <w:r>
         <w:t xml:space="preserve">published and unpublished </w:t>
       </w:r>
       <w:r>
-        <w:t xml:space="preserve">studies to estimate (1) the width of </w:t>
-      </w:r>
-      <w:r>
-        <w:t xml:space="preserve">confidence intervals around IRAP </w:t>
+        <w:t xml:space="preserve">studies to estimate (1) the width of confidence intervals around IRAP </w:t>
       </w:r>
       <w:r>
         <w:rPr>
@@ -561,18 +615,63 @@
     </w:p>
     <w:p>
       <w:r>
-        <w:t xml:space="preserve">This study used all published and unpublished (file-drawer) data from my own work and that conducted in Prof Chad Drake’s </w:t>
-      </w:r>
-      <w:r>
-        <w:t>research group</w:t>
-      </w:r>
-      <w:r>
-        <w:t xml:space="preserve">. Inclusion criteria were as follows: (1) study used at least one IRAP task, excluding variants such as MT-IRAP </w:t>
+        <w:t xml:space="preserve">This study used </w:t>
+      </w:r>
+      <w:r>
+        <w:t>a subset of data from a large publicly available dataset</w:t>
+      </w:r>
+      <w:r>
+        <w:t xml:space="preserve"> of trial-level IRAP data</w:t>
+      </w:r>
+      <w:r>
+        <w:t xml:space="preserve"> </w:t>
       </w:r>
       <w:r>
         <w:fldChar w:fldCharType="begin"/>
       </w:r>
       <w:r>
+        <w:instrText xml:space="preserve"> ADDIN ZOTERO_ITEM CSL_CITATION {"citationID":"ujqeUVUi","properties":{"formattedCitation":"(Hussey &amp; Drake, 2020)","plainCitation":"(Hussey &amp; Drake, 2020)","noteIndex":0},"citationItems":[{"id":12684,"uris":["http://zotero.org/users/1687755/items/MU3ZSDRR"],"uri":["http://zotero.org/users/1687755/items/MU3ZSDRR"],"itemData":{"id":12684,"type":"article-journal","abstract":"Evidence for the IRAP’s reliability and validity is mixed, with one meta-analysis concluding it has good criterion validity and potential for clinical assessment, and two others concluding that it demonstrates low reliability. Here, we extend this evidence base through meta-analyses of all published and unpublished studies conducted in two labs. Individual participant data was used to estimate both internal consistency and test-retest reliability across a large number of domains (k = 16) and participants (N = 1576). Results suggest that internal consistency is poor (α = .51, 95% CI [.46, .56]) and test-retest reliability is very poor (ICC = .20, 95% CI [.05, .34]). We conclude that researchers should be very cautious about choosing to employ the IRAP or when interpreting its results.","container-title":"Preprint","DOI":"10.31234/osf.io/ge3k7","note":"publisher: PsyArXiv","source":"psyarxiv.com","title":"The Implicit Relational Assessment Procedure demonstrates poor internal consistency and test-retest reliability: A meta-analysis","URL":"https://psyarxiv.com/ge3k7/","author":[{"family":"Hussey","given":"Ian"},{"family":"Drake","given":"Chad E."}],"accessed":{"date-parts":[["2020",6,12]]},"issued":{"date-parts":[["2020"]]}}}],"schema":"https://github.com/citation-style-language/schema/raw/master/csl-citation.json"} </w:instrText>
+      </w:r>
+      <w:r>
+        <w:fldChar w:fldCharType="separate"/>
+      </w:r>
+      <w:r>
+        <w:rPr>
+          <w:noProof/>
+        </w:rPr>
+        <w:t>(Hussey &amp; Drake, 2020)</w:t>
+      </w:r>
+      <w:r>
+        <w:fldChar w:fldCharType="end"/>
+      </w:r>
+      <w:r>
+        <w:t xml:space="preserve">. </w:t>
+      </w:r>
+      <w:r>
+        <w:t>All</w:t>
+      </w:r>
+      <w:r>
+        <w:t xml:space="preserve"> participants </w:t>
+      </w:r>
+      <w:r>
+        <w:t xml:space="preserve">in the original studies </w:t>
+      </w:r>
+      <w:r>
+        <w:t>provided informed consent and studies were approved by the local institutional review board.</w:t>
+      </w:r>
+      <w:r>
+        <w:t xml:space="preserve"> </w:t>
+      </w:r>
+      <w:r>
+        <w:t xml:space="preserve">This dataset includes on data from the traditional IRAP and not </w:t>
+      </w:r>
+      <w:r>
+        <w:t xml:space="preserve">variants such as MT-IRAP </w:t>
+      </w:r>
+      <w:r>
+        <w:fldChar w:fldCharType="begin"/>
+      </w:r>
+      <w:r>
         <w:instrText xml:space="preserve"> ADDIN ZOTERO_ITEM CSL_CITATION {"citationID":"vAw5ccK1","properties":{"formattedCitation":"(Levin et al., 2010)","plainCitation":"(Levin et al., 2010)","noteIndex":0},"citationItems":[{"id":11126,"uris":["http://zotero.org/users/1687755/items/9FHBWDKM"],"uri":["http://zotero.org/users/1687755/items/9FHBWDKM"],"itemData":{"id":11126,"type":"article-journal","abstract":"The Implicit Relational Assessment Procedure (IRAP) is a promising tool for measuring implicit cognitions in applied research. However, the need for training and block effects can limit its capacity to assess effects with individual stimuli and participants, both of which are important for applied research. We developed a modified IRAP, the Mixed Trial – IRAP (MT-IRAP), in an attempt to correct for these problems. The MT-IRAP was tested with 58 undergraduate students using conventional good/bad words, emotion words, and words describing substance abusers. We found consistent, significant MT-IRAP effects at both a word list and individual word level and somewhat consistent effects at an individual participant level. The applied utility of the measure was supported by observed relationships between MT-IRAP effects and self-reported experiential avoidance and attitudes towards substance abusers. The MT-IRAP may provide an implicit cognition assessment tool that can be used with less training, and that provides consistent effects for specific stimuli. (PsycINFO Database Record (c) 2016 APA, all rights reserved)","archive":"psyh","archive_location":"2011-08910-006","container-title":"International Journal of Behavioral Consultation and Therapy","DOI":"10.1037/h0100911","ISSN":"1555-7855","issue":"3","journalAbbreviation":"International Journal of Behavioral Consultation and Therapy","page":"245-262","source":"EBSCOhost","title":"Creating an implicit measure of cognition more suited to applied research: A test of the Mixed Trial—Implicit Relational Assessment Procedure (MT-IRAP)","volume":"6","author":[{"family":"Levin","given":"Michael E."},{"family":"Hayes","given":"Steven C."},{"family":"Waltz","given":"Thomas"}],"issued":{"date-parts":[["2010"]]}}}],"schema":"https://github.com/citation-style-language/schema/raw/master/csl-citation.json"} </w:instrText>
       </w:r>
       <w:r>
@@ -621,75 +720,189 @@
         <w:fldChar w:fldCharType="end"/>
       </w:r>
       <w:r>
-        <w:t xml:space="preserve">; if a given study employed more than one IRAP, only data from the first IRAP each participant completed was used; and (3) trial-level </w:t>
-      </w:r>
-      <w:r>
-        <w:t xml:space="preserve">reaction time </w:t>
-      </w:r>
-      <w:r>
-        <w:t>data was available</w:t>
+        <w:t>. I</w:t>
+      </w:r>
+      <w:r>
+        <w:t xml:space="preserve">f </w:t>
+      </w:r>
+      <w:r>
+        <w:t xml:space="preserve">the original </w:t>
+      </w:r>
+      <w:r>
+        <w:t xml:space="preserve">study </w:t>
+      </w:r>
+      <w:r>
+        <w:t xml:space="preserve">required participants to complete the same </w:t>
+      </w:r>
+      <w:r>
+        <w:t>IRAP</w:t>
+      </w:r>
+      <w:r>
+        <w:t xml:space="preserve"> more than once</w:t>
+      </w:r>
+      <w:r>
+        <w:t xml:space="preserve">, only data from the first </w:t>
+      </w:r>
+      <w:r>
+        <w:t xml:space="preserve">one </w:t>
+      </w:r>
+      <w:r>
+        <w:t>completed was used</w:t>
       </w:r>
       <w:r>
         <w:t xml:space="preserve">. </w:t>
       </w:r>
       <w:r>
-        <w:t>Data came from 13 different substantive domains: body shape, Christianity-Islam, suffering and development between countries, disgust, hunger, ideographic evaluations of friends and enemies, gender stereotypes, life and death, race, sexuality and arousal, valenced words, and shapes and colors. Some domains involved more than one IRAP, for example there were two variants of race IRAPs.</w:t>
-      </w:r>
-      <w:r>
-        <w:t xml:space="preserve"> Some of this data has been </w:t>
-      </w:r>
-      <w:r>
-        <w:t xml:space="preserve">used for different purposes in published articles elsewhere </w:t>
-      </w:r>
-      <w:r>
-        <w:fldChar w:fldCharType="begin"/>
-      </w:r>
-      <w:r>
-        <w:instrText xml:space="preserve"> ADDIN ZOTERO_ITEM CSL_CITATION {"citationID":"42yqIzST","properties":{"formattedCitation":"(Drake et al., 2016, 2018; Finn et al., 2016; Hussey, Daly, et al., 2015)","plainCitation":"(Drake et al., 2016, 2018; Finn et al., 2016; Hussey, Daly, et al., 2015)","noteIndex":0},"citationItems":[{"id":3045,"uris":["http://zotero.org/users/1687755/items/N422MFSA"],"uri":["http://zotero.org/users/1687755/items/N422MFSA"],"itemData":{"id":3045,"type":"article-journal","container-title":"The Psychological Record","DOI":"10.1007/s40732-015-0160-1","ISSN":"0033-2933, 2163-3452","issue":"1","language":"en","page":"153-163","source":"CrossRef","title":"Testing the IRAP: Exploring the Reliability and Fakability of an Idiographic Approach to Interpersonal Attitudes","title-short":"Testing the IRAP","volume":"66","author":[{"family":"Drake","given":"Chad E."},{"family":"Seymour","given":"Kail H."},{"family":"Habib","given":"Reza"}],"issued":{"date-parts":[["2016",3]]}}},{"id":7516,"uris":["http://zotero.org/users/1687755/items/72LX2MUL"],"uri":["http://zotero.org/users/1687755/items/72LX2MUL"],"itemData":{"id":7516,"type":"article-journal","abstract":"Gender is a pervasive social categorization bearing substantial impact on personal and social behavior throughout the lifespan. In some ways this categorization may perpetuate stereotypes and discrimination, such as women and men being viewed as suited for different educational and career pathways and family responsibilities. Much of the empirical literature and the gender theories that have been built from that literature are founded on self-report measures of gender perceptions. Self-reports of cognitive phenomena are vulnerable to social demand effects, a concern that has occasioned a comparatively small body of gender perception research with implicit measures. The current study explored implicit gender stereotypes among and between women and men with the Implicit Relational Assessment Procedure, which can provide more specific assessments of biased attitudes than many comparable implicit measures. The results confirmed some previous findings, revealing stereotype-consistent attitudes and gender differences in the magnitude of those attitudes. Both of the genders measured provided response patterns indicating perceptions of women as emotional, gentle, and sensitive and of men as dominant, forceful, and logical. More specific and nuanced effects were also revealed, including a number of seemingly egalitarian effects and one stereotype-inconsistent bias for women when responding to the combination of women and the words dominant, forceful, and logical. These latter findings would be inaccessible with alternative implicit measures. These results may provide a foundation for a broader and deeper program of future research on the personal and social impact of gender stereotypes.","container-title":"Gender Issues","DOI":"10.1007/s12147-017-9189-6","ISSN":"1098-092X, 1936-4717","issue":"1","journalAbbreviation":"Gend. Issues","language":"en","page":"3-20","source":"link-springer-com.jproxy.nuim.ie","title":"Comparing Implicit Gender Stereotypes Between Women and Men with the Implicit Relational Assessment Procedure","volume":"35","author":[{"family":"Drake","given":"Chad E."},{"family":"Primeaux","given":"Sunni"},{"family":"Thomas","given":"Jorden"}],"issued":{"date-parts":[["2018",3,1]]}}},{"id":11146,"uris":["http://zotero.org/users/1687755/items/CMHMBLM9"],"uri":["http://zotero.org/users/1687755/items/CMHMBLM9"],"itemData":{"id":11146,"type":"article-journal","abstract":"The Implicit Relational Assessment Procedure (IRAP) is increasingly used in applied and clinical settings, and yet many of the procedural variables of the measure have not been subjected to a systematic analysis. One such variable is the type of rules that are employed when instructing the IRAP and the effect this might have on participants’ performances. In the current article, three experiments were used to assess the impact of three different types of rules or instructions on IRAP performance. The instructions varied in the degree to which they specified parts of the relational network being assessed by the IRAP. The findings showed that the type of rule presented to participants during an IRAP can have a dramatic effect on the strength and direction of the trial-type effects that are produced by the measure. Furthermore, the type of instructions employed appear to interact with the order in which the IRAP blocks are presented (history-consistent versus history-inconsistent). The findings indicate that the behavioural dynamics that occur when participants complete an IRAP require extensive and systematic experimental and conceptual analyses, and this work will likely have an important bearing on research seeking to investigate the predictive validity of the IRAP in applied research settings. (PsycINFO Database Record (c) 2016 APA, all rights reserved)","archive_location":"2016-19908-012","container-title":"The Psychological Record","DOI":"10.1007/s40732-016-0173-4","ISSN":"0033-2933","issue":"2","journalAbbreviation":"The Psychological Record","page":"309-321","source":"EBSCOhost","title":"Exploring the behavioral dynamics of the implicit relational assessment procedure: The impact of three types of introductory rules","volume":"66","author":[{"family":"Finn","given":"Martin"},{"family":"Barnes-Holmes","given":"Dermot"},{"family":"Hussey","given":"Ian"},{"family":"Graddy","given":"Joseph"}],"issued":{"date-parts":[["2016",6]]}}},{"id":2405,"uris":["http://zotero.org/users/1687755/items/I2S2TANG"],"uri":["http://zotero.org/users/1687755/items/I2S2TANG"],"itemData":{"id":2405,"type":"article-journal","abstract":"The current study explored implicit attitudes to life and death in a student population using both the Implicit Association Test (IAT) and the Implicit Relational Assessment Procedure (IRAP). The IAT was similar to one used in previously published researched in the context of the prospective prediction of suicide and self-harm. Two IRAPs were employed, one that assessed relational responses specific to death and life with respect to self, and a second that assessed relational responses specific to evaluations of death and life. The IAT replicated previous results found in normative populations. The IRAPs indicated “prolife” biases, as expected. However, they also failed to demonstrate the presence of strong “antideath” biases, and in one case a specific “death–positive” bias was found. The results observed on the explicit measures did not readily explain the absent or “prodeath” effects observed on the IRAPs. Indeed, participants reported a normative level of anxiety and fear of death. Implications for the study of implicit attitudes to death using the IRAP are considered.","container-title":"The Psychological Record","DOI":"10.1007/s40732-015-0142-3","ISSN":"0033-2933, 2163-3452","issue":"4","journalAbbreviation":"Psychol Rec","language":"en","page":"731-742","source":"link.springer.com","title":"Life is Good, But Death Ain’t Bad Either: Counter-Intuitive Implicit Biases to Death in a Normative Population","title-short":"Life is Good, But Death Ain’t Bad Either","volume":"65","author":[{"family":"Hussey","given":"Ian"},{"family":"Daly","given":"Tarah"},{"family":"Barnes-Holmes","given":"Dermot"}],"issued":{"date-parts":[["2015",7,23]]}}}],"schema":"https://github.com/citation-style-language/schema/raw/master/csl-citation.json"} </w:instrText>
-      </w:r>
-      <w:r>
-        <w:fldChar w:fldCharType="separate"/>
-      </w:r>
-      <w:r>
-        <w:rPr>
-          <w:noProof/>
-        </w:rPr>
-        <w:t>(Drake et al., 2016, 2018; Finn et al., 2016; Hussey, Daly, et al., 2015)</w:t>
-      </w:r>
-      <w:r>
-        <w:fldChar w:fldCharType="end"/>
+        <w:t xml:space="preserve">Data were excluded for a given IRAP if mean reaction times were more than two median absolute deviations from the </w:t>
+      </w:r>
+      <w:r>
+        <w:t xml:space="preserve">median. </w:t>
+      </w:r>
+      <w:r>
+        <w:t>Data came from 1</w:t>
+      </w:r>
+      <w:r>
+        <w:t>6</w:t>
+      </w:r>
+      <w:r>
+        <w:t xml:space="preserve"> different substantive domains: </w:t>
+      </w:r>
+      <w:r>
+        <w:t>body image, Clinton-Trump, countries, death, disgust,</w:t>
+      </w:r>
+      <w:r>
+        <w:t xml:space="preserve"> friend </w:t>
+      </w:r>
+      <w:r>
+        <w:t>vs.</w:t>
+      </w:r>
+      <w:r>
+        <w:t xml:space="preserve"> enemy, gender, Lincoln-Hitler, personality, race, religion, rich vs. poor, sexuality, shapes vs. colors, </w:t>
+      </w:r>
+      <w:r>
+        <w:lastRenderedPageBreak/>
+        <w:t xml:space="preserve">mental-health stigma, and </w:t>
+      </w:r>
+      <w:r>
+        <w:t xml:space="preserve">valenced words. </w:t>
+      </w:r>
+      <w:r>
+        <w:t>Some domains involved more than one IRAP</w:t>
+      </w:r>
+      <w:r>
+        <w:t xml:space="preserve"> (e.g., personality, mental-health stigma, death: see Figure 2).</w:t>
+      </w:r>
+      <w:r>
+        <w:t xml:space="preserve"> </w:t>
+      </w:r>
+    </w:p>
+    <w:p>
+      <w:pPr>
+        <w:pStyle w:val="Heading2"/>
+      </w:pPr>
+      <w:r>
+        <w:t>Participants</w:t>
+      </w:r>
+    </w:p>
+    <w:p>
+      <w:r>
+        <w:t xml:space="preserve">Data was </w:t>
+      </w:r>
+      <w:r>
+        <w:t>available</w:t>
+      </w:r>
+      <w:r>
+        <w:t xml:space="preserve"> for </w:t>
+      </w:r>
+      <w:r>
+        <w:t>1574</w:t>
+      </w:r>
+      <w:r>
+        <w:t xml:space="preserve"> participants. </w:t>
+      </w:r>
+      <w:r>
+        <w:t xml:space="preserve">Data were 110 participants (7.0%) were excluded </w:t>
+      </w:r>
+      <w:r>
+        <w:t>on the basis of their mean reaction times</w:t>
       </w:r>
       <w:r>
         <w:t xml:space="preserve">. </w:t>
       </w:r>
-    </w:p>
-    <w:p>
-      <w:pPr>
-        <w:pStyle w:val="Heading2"/>
-      </w:pPr>
-      <w:r>
-        <w:lastRenderedPageBreak/>
-        <w:t>Participants</w:t>
-      </w:r>
-    </w:p>
-    <w:p>
-      <w:r>
-        <w:t xml:space="preserve">Data was obtained for 889 participants. </w:t>
-      </w:r>
-      <w:r>
-        <w:t xml:space="preserve">This sample size is therefore significantly larger than the total sample size </w:t>
-      </w:r>
-      <w:r>
-        <w:t xml:space="preserve">studied in </w:t>
-      </w:r>
-      <w:r>
-        <w:t xml:space="preserve">Vahey et al.’s (2015) </w:t>
-      </w:r>
-      <w:r>
-        <w:t xml:space="preserve">meta-analysis of clinically relevant IRAP research, and is roughly 20 time larger than the modal published IRAP study. </w:t>
-      </w:r>
-      <w:r>
-        <w:t xml:space="preserve">Where demographic data was available, the sample was 63.2% women, 36.6% male, and 0.2% identified using another label; </w:t>
+      <w:r>
+        <w:t>Th</w:t>
+      </w:r>
+      <w:r>
+        <w:t>e remaining</w:t>
+      </w:r>
+      <w:r>
+        <w:t xml:space="preserve"> </w:t>
+      </w:r>
+      <w:r>
+        <w:t>analytic sample wa</w:t>
+      </w:r>
+      <w:r>
+        <w:t>s therefore large</w:t>
+      </w:r>
+      <w:r>
+        <w:t xml:space="preserve"> even compared to meta-analyses of IRAP studies</w:t>
+      </w:r>
+      <w:r>
+        <w:t xml:space="preserve"> (e.g., three times larger than </w:t>
+      </w:r>
+      <w:r>
+        <w:t xml:space="preserve">Vahey et al.’s 2015 </w:t>
+      </w:r>
+      <w:r>
+        <w:t>meta-analysis of</w:t>
+      </w:r>
+      <w:r>
+        <w:t xml:space="preserve"> criterion validity</w:t>
+      </w:r>
+      <w:r>
+        <w:t>)</w:t>
+      </w:r>
+      <w:r>
+        <w:t>.</w:t>
+      </w:r>
+      <w:r>
+        <w:t xml:space="preserve"> </w:t>
+      </w:r>
+      <w:r>
+        <w:t>Where demographic data was available, the sample was 6</w:t>
+      </w:r>
+      <w:r>
+        <w:t>2</w:t>
+      </w:r>
+      <w:r>
+        <w:t>.</w:t>
+      </w:r>
+      <w:r>
+        <w:t>1</w:t>
+      </w:r>
+      <w:r>
+        <w:t>% women, 3</w:t>
+      </w:r>
+      <w:r>
+        <w:t>7.</w:t>
+      </w:r>
+      <w:r>
+        <w:t>6</w:t>
+      </w:r>
+      <w:r>
+        <w:t>% male, and 0.</w:t>
+      </w:r>
+      <w:r>
+        <w:t>3</w:t>
+      </w:r>
+      <w:r>
+        <w:t xml:space="preserve">% identified </w:t>
+      </w:r>
+      <w:r>
+        <w:t>as non-binary</w:t>
+      </w:r>
+      <w:r>
+        <w:t xml:space="preserve">; </w:t>
       </w:r>
       <w:r>
         <w:rPr>
@@ -705,7 +918,19 @@
         <w:t>age</w:t>
       </w:r>
       <w:r>
-        <w:t xml:space="preserve"> = 30.0, </w:t>
+        <w:t xml:space="preserve"> = </w:t>
+      </w:r>
+      <w:r>
+        <w:t>2</w:t>
+      </w:r>
+      <w:r>
+        <w:t>0.</w:t>
+      </w:r>
+      <w:r>
+        <w:t>1</w:t>
+      </w:r>
+      <w:r>
+        <w:t xml:space="preserve">, </w:t>
       </w:r>
       <w:r>
         <w:rPr>
@@ -714,7 +939,13 @@
         <w:t>SD</w:t>
       </w:r>
       <w:r>
-        <w:t xml:space="preserve"> = 5.7</w:t>
+        <w:t xml:space="preserve"> = </w:t>
+      </w:r>
+      <w:r>
+        <w:t>4.</w:t>
+      </w:r>
+      <w:r>
+        <w:t>4</w:t>
       </w:r>
       <w:r>
         <w:t>.</w:t>
@@ -732,7 +963,22 @@
         <w:t>N</w:t>
       </w:r>
       <w:r>
-        <w:t xml:space="preserve"> = 10 to 100, </w:t>
+        <w:t xml:space="preserve"> = </w:t>
+      </w:r>
+      <w:r>
+        <w:t>8</w:t>
+      </w:r>
+      <w:r>
+        <w:t xml:space="preserve"> to 1</w:t>
+      </w:r>
+      <w:r>
+        <w:t>3</w:t>
+      </w:r>
+      <w:r>
+        <w:t>1</w:t>
+      </w:r>
+      <w:r>
+        <w:t xml:space="preserve">, </w:t>
       </w:r>
       <w:r>
         <w:rPr>
@@ -741,7 +987,22 @@
         <w:t>M</w:t>
       </w:r>
       <w:r>
-        <w:t xml:space="preserve"> = 35.6, </w:t>
+        <w:t xml:space="preserve"> = </w:t>
+      </w:r>
+      <w:r>
+        <w:t>4</w:t>
+      </w:r>
+      <w:r>
+        <w:t>2</w:t>
+      </w:r>
+      <w:r>
+        <w:t>.</w:t>
+      </w:r>
+      <w:r>
+        <w:t>8</w:t>
+      </w:r>
+      <w:r>
+        <w:t xml:space="preserve">, </w:t>
       </w:r>
       <w:r>
         <w:rPr>
@@ -750,10 +1011,13 @@
         <w:t>SD</w:t>
       </w:r>
       <w:r>
-        <w:t xml:space="preserve"> = 24.2. </w:t>
-      </w:r>
-      <w:r>
-        <w:t>All participants provided informed consent and studies were approved by the local institutional review board.</w:t>
+        <w:t xml:space="preserve"> = </w:t>
+      </w:r>
+      <w:r>
+        <w:t>28.7</w:t>
+      </w:r>
+      <w:r>
+        <w:t xml:space="preserve">. </w:t>
       </w:r>
     </w:p>
     <w:p>
@@ -772,19 +1036,25 @@
         <w:fldChar w:fldCharType="begin"/>
       </w:r>
       <w:r>
-        <w:instrText xml:space="preserve"> ADDIN ZOTERO_ITEM CSL_CITATION {"citationID":"b44B6tbs","properties":{"formattedCitation":"(Barnes-Holmes et al., 2010; Hussey, Thompson, et al., 2015)","plainCitation":"(Barnes-Holmes et al., 2010; Hussey, Thompson, et al., 2015)","noteIndex":0},"citationItems":[{"id":201,"uris":["http://zotero.org/users/1687755/items/XI3TJMRH"],"uri":["http://zotero.org/users/1687755/items/XI3TJMRH"],"itemData":{"id":201,"type":"article-journal","container-title":"The Psychological Record","page":"527–542","title":"A sketch of the Implicit Relational Assessment Procedure (IRAP) and the Relational Elaboration and Coherence (REC) model","volume":"60","author":[{"family":"Barnes-Holmes","given":"Dermot"},{"family":"Barnes-Holmes","given":"Yvonne"},{"family":"Stewart","given":"Ian"},{"family":"Boles","given":"Shawn"}],"issued":{"date-parts":[["2010"]]}}},{"id":2644,"uris":["http://zotero.org/users/1687755/items/QDNB6VD9"],"uri":["http://zotero.org/users/1687755/items/QDNB6VD9"],"itemData":{"id":2644,"type":"article-journal","abstract":"This Professional Interest Brief seeks to provide a clear guide to interpreting data generated by Implicit Relational Assessment Procedure (IRAP). The interpretation of IRAP data is not immediately intuitive and yet has received little explicit attention in the published literature. As such, it is hoped that this guide will help clarify this matter, particularly for those new to using the IRAP or intending to use the measure in the future. In doing so, we hope to make the measure more accessible and facilitate continued use of the methodology and its contribution to the contemporary Relational Frame Theory (RFT) literature.","container-title":"Journal of Contextual Behavioral Science","DOI":"10.1016/j.jcbs.2015.05.001","ISSN":"2212-1447","issue":"3","journalAbbreviation":"Journal of Contextual Behavioral Science","page":"157-162","source":"ScienceDirect","title":"Interpreting and inverting with less cursing: A guide to interpreting IRAP data","title-short":"Interpreting and inverting with less cursing","volume":"4","author":[{"family":"Hussey","given":"Ian"},{"family":"Thompson","given":"Miles"},{"family":"McEnteggart","given":"Ciara"},{"family":"Barnes-Holmes","given":"Dermot"},{"family":"Barnes-Holmes","given":"Yvonne"}],"issued":{"date-parts":[["2015",7]]}}}],"schema":"https://github.com/citation-style-language/schema/raw/master/csl-citation.json"} </w:instrText>
+        <w:instrText xml:space="preserve"> ADDIN ZOTERO_ITEM CSL_CITATION {"citationID":"b44B6tbs","properties":{"formattedCitation":"(Barnes-Holmes et al., 2010; Hussey et al., 2015)","plainCitation":"(Barnes-Holmes et al., 2010; Hussey et al., 2015)","noteIndex":0},"citationItems":[{"id":201,"uris":["http://zotero.org/users/1687755/items/XI3TJMRH"],"uri":["http://zotero.org/users/1687755/items/XI3TJMRH"],"itemData":{"id":201,"type":"article-journal","container-title":"The Psychological Record","page":"527–542","title":"A sketch of the Implicit Relational Assessment Procedure (IRAP) and the Relational Elaboration and Coherence (REC) model","volume":"60","author":[{"family":"Barnes-Holmes","given":"Dermot"},{"family":"Barnes-Holmes","given":"Yvonne"},{"family":"Stewart","given":"Ian"},{"family":"Boles","given":"Shawn"}],"issued":{"date-parts":[["2010"]]}}},{"id":2644,"uris":["http://zotero.org/users/1687755/items/QDNB6VD9"],"uri":["http://zotero.org/users/1687755/items/QDNB6VD9"],"itemData":{"id":2644,"type":"article-journal","abstract":"This Professional Interest Brief seeks to provide a clear guide to interpreting data generated by Implicit Relational Assessment Procedure (IRAP). The interpretation of IRAP data is not immediately intuitive and yet has received little explicit attention in the published literature. As such, it is hoped that this guide will help clarify this matter, particularly for those new to using the IRAP or intending to use the measure in the future. In doing so, we hope to make the measure more accessible and facilitate continued use of the methodology and its contribution to the contemporary Relational Frame Theory (RFT) literature.","container-title":"Journal of Contextual Behavioral Science","DOI":"10.1016/j.jcbs.2015.05.001","ISSN":"2212-1447","issue":"3","journalAbbreviation":"Journal of Contextual Behavioral Science","page":"157-162","source":"ScienceDirect","title":"Interpreting and inverting with less cursing: A guide to interpreting IRAP data","title-short":"Interpreting and inverting with less cursing","volume":"4","author":[{"family":"Hussey","given":"Ian"},{"family":"Thompson","given":"Miles"},{"family":"McEnteggart","given":"Ciara"},{"family":"Barnes-Holmes","given":"Dermot"},{"family":"Barnes-Holmes","given":"Yvonne"}],"issued":{"date-parts":[["2015",7]]}}}],"schema":"https://github.com/citation-style-language/schema/raw/master/csl-citation.json"} </w:instrText>
       </w:r>
       <w:r>
         <w:fldChar w:fldCharType="separate"/>
       </w:r>
       <w:r>
-        <w:t>(Barnes-Holmes et al., 2010; Hussey, Thompson, et al., 2015)</w:t>
+        <w:t>(Barnes-Holmes et al., 2010; Hussey et al., 2015)</w:t>
       </w:r>
       <w:r>
         <w:fldChar w:fldCharType="end"/>
       </w:r>
       <w:r>
-        <w:t xml:space="preserve">, and so only a brief overview will be provided here. On each block of trials, participants are presents with images or words at the top of the screen and in the middle of the screen. Response options are presented on the bottom left and bottom right hand sides of the screen, and are mapped to the left and right response keys. In order to progress to the next trial, the correct response must be given. Incorrect responses result in a red X being presented on screen. Between blocks of trials, this correct response changes so that, for example, participants must respond to “white people” and “dangerous” with “True” on one block and “False” on the other block. Participants complete pairs of these blocks in two phases: practice and testing. In order to progress from practice to testing, the participant must respond quickly and accurately on both blocks within the pair (typically with median reaction time &lt; 2000 ms and percentage accuracy &gt; 80%). Should they fail to meet this criteria, the participant completes another pair of practice blocks. Should they meet the criteria, they progress to the testing phase where they complete three pairs of blocks in a row. </w:t>
+        <w:t>, and so only a brief overview will be provided here. On each block of trials, participants are present</w:t>
+      </w:r>
+      <w:r>
+        <w:t>ed</w:t>
+      </w:r>
+      <w:r>
+        <w:t xml:space="preserve"> with images or words at the top of the screen and in the middle of the screen. Response options are presented on the bottom left and bottom right hand sides of the screen, and are mapped to the left and right response keys. In order to progress to the next trial, the correct response must be given. Incorrect responses result in a red X being presented on screen. Between blocks of trials, this correct response changes so that, for example, participants must respond to “white people” and “dangerous” with “True” on one block and “False” on the other block. Participants complete pairs of these blocks in two phases: practice and testing. In order to progress from practice to testing, the participant must respond quickly and accurately on both blocks within the pair (typically with median reaction time &lt; 2000 ms and percentage accuracy &gt; 80%). Should they fail to meet this criteria, the participant completes another pair of practice blocks. Should they meet the criteria, they progress to the testing phase where they complete three pairs of blocks in a row. </w:t>
       </w:r>
       <w:r>
         <w:t>Following standard practice, o</w:t>
@@ -829,7 +1099,13 @@
     </w:p>
     <w:p>
       <w:r>
-        <w:t xml:space="preserve">IRAP studies typically using the </w:t>
+        <w:t>IRAP studies typically us</w:t>
+      </w:r>
+      <w:r>
+        <w:t>e</w:t>
+      </w:r>
+      <w:r>
+        <w:t xml:space="preserve"> the </w:t>
       </w:r>
       <w:r>
         <w:rPr>
@@ -853,10 +1129,7 @@
         <w:t>D</w:t>
       </w:r>
       <w:r>
-        <w:t xml:space="preserve"> score has some </w:t>
-      </w:r>
-      <w:r>
-        <w:t xml:space="preserve">similarities to Cohen’s </w:t>
+        <w:t xml:space="preserve"> score has some similarities to Cohen’s </w:t>
       </w:r>
       <w:r>
         <w:rPr>
@@ -877,7 +1150,10 @@
         <w:t xml:space="preserve"> score have been discussed in precise detail in other publications (e.g., Barnes-Holmes et al., 2010; </w:t>
       </w:r>
       <w:r>
-        <w:t>Hussey, Thompson, et al., 2015</w:t>
+        <w:t xml:space="preserve">Hussey, Thompson, </w:t>
+      </w:r>
+      <w:r>
+        <w:t>et al., 2015</w:t>
       </w:r>
       <w:r>
         <w:t xml:space="preserve">), and therefore will only be summarized here. Its key points are that reaction times &gt; 10,000 ms are trimmed, a mean reaction time is calculated for the trials in each block type, and a standard deviation is calculated for the pooled trials in both blocks. The difference between the means is then divided by the standard deviation, resulting in a </w:t>
@@ -903,7 +1179,16 @@
         <w:t>D</w:t>
       </w:r>
       <w:r>
-        <w:t xml:space="preserve"> score if its value is descriptively above zero, and a negative </w:t>
+        <w:t xml:space="preserve"> score if its value is </w:t>
+      </w:r>
+      <w:r>
+        <w:rPr>
+          <w:i/>
+        </w:rPr>
+        <w:t>descriptively</w:t>
+      </w:r>
+      <w:r>
+        <w:t xml:space="preserve"> above zero, and a negative </w:t>
       </w:r>
       <w:r>
         <w:rPr>
@@ -912,7 +1197,16 @@
         <w:t>D</w:t>
       </w:r>
       <w:r>
-        <w:t xml:space="preserve"> score if it is descriptively below zero. However, it is worth noting that this breaks with the traditions of hypothesis testing that are well established within psychology: A </w:t>
+        <w:t xml:space="preserve"> score if it is </w:t>
+      </w:r>
+      <w:r>
+        <w:rPr>
+          <w:i/>
+        </w:rPr>
+        <w:t>descriptively</w:t>
+      </w:r>
+      <w:r>
+        <w:t xml:space="preserve"> below zero. However, it is worth noting that this breaks with the traditions of hypothesis testing that are well established within psychology: A </w:t>
       </w:r>
       <w:r>
         <w:rPr>
@@ -921,7 +1215,19 @@
         <w:t>D</w:t>
       </w:r>
       <w:r>
-        <w:t xml:space="preserve"> score should only be described as positive if we can demonstrate that it is significantly different from zero. Depending on the width of the confidence intervals, it may be the case that even descriptively “large” </w:t>
+        <w:t xml:space="preserve"> score should only be described as positive if we can demonstrate that it is significantly different from zero. Depending on the width of the confidence intervals, it may be the case that even descriptively large</w:t>
+      </w:r>
+      <w:r>
+        <w:t xml:space="preserve"> and </w:t>
+      </w:r>
+      <w:r>
+        <w:t>numerically</w:t>
+      </w:r>
+      <w:r>
+        <w:t xml:space="preserve"> </w:t>
+      </w:r>
+      <w:r>
+        <w:t xml:space="preserve">positive </w:t>
       </w:r>
       <w:r>
         <w:rPr>
@@ -930,12 +1236,27 @@
         <w:t>D</w:t>
       </w:r>
       <w:r>
-        <w:t xml:space="preserve"> scores are not in fact credibly different from zero. </w:t>
-      </w:r>
-    </w:p>
-    <w:p>
-      <w:r>
-        <w:t xml:space="preserve">In order to quantify the uncertainty around individual </w:t>
+        <w:t xml:space="preserve"> scores </w:t>
+      </w:r>
+      <w:r>
+        <w:t>can</w:t>
+      </w:r>
+      <w:r>
+        <w:t xml:space="preserve">not in fact </w:t>
+      </w:r>
+      <w:r>
+        <w:t xml:space="preserve">be described with any confidence as being </w:t>
+      </w:r>
+      <w:r>
+        <w:t xml:space="preserve">different from zero. </w:t>
+      </w:r>
+    </w:p>
+    <w:p>
+      <w:r>
+        <w:t xml:space="preserve">Bootstrapped confidence intervals were calculated to </w:t>
+      </w:r>
+      <w:r>
+        <w:t xml:space="preserve">quantify the uncertainty around individual </w:t>
       </w:r>
       <w:r>
         <w:rPr>
@@ -944,7 +1265,7 @@
         <w:t xml:space="preserve">D </w:t>
       </w:r>
       <w:r>
-        <w:t xml:space="preserve">scores, I therefore bootstrapped confidence intervals. </w:t>
+        <w:t xml:space="preserve">scores. </w:t>
       </w:r>
       <w:r>
         <w:t xml:space="preserve">To the best of my knowledge, no published IRAP research has calculated or reported confidence intervals on individual’s </w:t>
@@ -962,7 +1283,15 @@
         <w:t xml:space="preserve">using </w:t>
       </w:r>
       <w:r>
-        <w:t xml:space="preserve">the R packages purrr </w:t>
+        <w:t xml:space="preserve">the R packages </w:t>
+      </w:r>
+      <w:proofErr w:type="spellStart"/>
+      <w:r>
+        <w:t>purrr</w:t>
+      </w:r>
+      <w:proofErr w:type="spellEnd"/>
+      <w:r>
+        <w:t xml:space="preserve"> </w:t>
       </w:r>
       <w:r>
         <w:fldChar w:fldCharType="begin"/>
@@ -986,8 +1315,13 @@
         <w:t xml:space="preserve"> </w:t>
       </w:r>
       <w:r>
-        <w:t>and rsample</w:t>
-      </w:r>
+        <w:t xml:space="preserve">and </w:t>
+      </w:r>
+      <w:proofErr w:type="spellStart"/>
+      <w:r>
+        <w:t>rsample</w:t>
+      </w:r>
+      <w:proofErr w:type="spellEnd"/>
       <w:r>
         <w:t xml:space="preserve"> </w:t>
       </w:r>
@@ -1077,7 +1411,10 @@
         <w:t>only 19</w:t>
       </w:r>
       <w:r>
-        <w:t>.0</w:t>
+        <w:t>.</w:t>
+      </w:r>
+      <w:r>
+        <w:t>4</w:t>
       </w:r>
       <w:r>
         <w:t xml:space="preserve">% of </w:t>
@@ -1089,7 +1426,10 @@
         <w:t>D</w:t>
       </w:r>
       <w:r>
-        <w:t xml:space="preserve"> scores can be said to be significantly different from zero. As such, in the great majority of cases, individuals cannot be said to demonstrate an IRAP effect </w:t>
+        <w:t xml:space="preserve"> scores can be said to be significantly different from zero. As such, in the great majority of cases, individuals cannot be said to demonstrate</w:t>
+      </w:r>
+      <w:r>
+        <w:t xml:space="preserve"> an IRAP effect </w:t>
       </w:r>
       <w:r>
         <w:fldChar w:fldCharType="begin"/>
@@ -1146,22 +1486,28 @@
         <w:t xml:space="preserve">results demonstrated that </w:t>
       </w:r>
       <w:r>
-        <w:t>significant IRAP effects are consistently found only in a minority of cases</w:t>
-      </w:r>
-      <w:r>
-        <w:t xml:space="preserve">, </w:t>
-      </w:r>
-      <w:r>
-        <w:t>range = 11</w:t>
-      </w:r>
-      <w:r>
-        <w:t>.2</w:t>
-      </w:r>
-      <w:r>
-        <w:t>% to 46</w:t>
-      </w:r>
-      <w:r>
-        <w:t>.4</w:t>
+        <w:t xml:space="preserve">significant </w:t>
+      </w:r>
+      <w:r>
+        <w:t>IRAP effects are consistently found only in a minority of cases</w:t>
+      </w:r>
+      <w:r>
+        <w:t>, range = 1</w:t>
+      </w:r>
+      <w:r>
+        <w:t>3</w:t>
+      </w:r>
+      <w:r>
+        <w:t>.</w:t>
+      </w:r>
+      <w:r>
+        <w:t>6</w:t>
+      </w:r>
+      <w:r>
+        <w:t>% to 4</w:t>
+      </w:r>
+      <w:r>
+        <w:t>7.4</w:t>
       </w:r>
       <w:r>
         <w:t xml:space="preserve">%, </w:t>
@@ -1173,10 +1519,10 @@
         <w:t>M</w:t>
       </w:r>
       <w:r>
-        <w:t xml:space="preserve"> = 20</w:t>
-      </w:r>
-      <w:r>
-        <w:t>.4</w:t>
+        <w:t xml:space="preserve"> = 20.</w:t>
+      </w:r>
+      <w:r>
+        <w:t>4</w:t>
       </w:r>
       <w:r>
         <w:t xml:space="preserve">%, </w:t>
@@ -1191,7 +1537,7 @@
         <w:t xml:space="preserve"> = </w:t>
       </w:r>
       <w:r>
-        <w:t>7.8</w:t>
+        <w:t>6.9</w:t>
       </w:r>
       <w:r>
         <w:t>%</w:t>
@@ -1202,7 +1548,87 @@
     </w:p>
     <w:p>
       <w:pPr>
+        <w:pStyle w:val="Heading2"/>
+      </w:pPr>
+      <w:r>
+        <w:t xml:space="preserve">Percent of </w:t>
+      </w:r>
+      <w:r>
+        <w:rPr>
+          <w:i/>
+        </w:rPr>
+        <w:t>D</w:t>
+      </w:r>
+      <w:r>
+        <w:t xml:space="preserve"> scores that differ from one another </w:t>
+      </w:r>
+    </w:p>
+    <w:p>
+      <w:r>
+        <w:t xml:space="preserve">The estimation precision of the IRAP </w:t>
+      </w:r>
+      <w:r>
+        <w:rPr>
+          <w:i/>
+        </w:rPr>
+        <w:t>D</w:t>
+      </w:r>
+      <w:r>
+        <w:t xml:space="preserve"> score was also assessed by examining what proportion of randomly selected </w:t>
+      </w:r>
+      <w:r>
+        <w:rPr>
+          <w:i/>
+        </w:rPr>
+        <w:t>D</w:t>
+      </w:r>
+      <w:r>
+        <w:t xml:space="preserve"> scores were significantly different from other randomly selected </w:t>
+      </w:r>
+      <w:r>
+        <w:rPr>
+          <w:i/>
+        </w:rPr>
+        <w:t>D</w:t>
+      </w:r>
+      <w:r>
+        <w:t xml:space="preserve"> scores. This comparison is useful as, unlike the above analysis, it is agnostic to whether the </w:t>
+      </w:r>
+      <w:r>
+        <w:rPr>
+          <w:i/>
+        </w:rPr>
+        <w:t>D</w:t>
+      </w:r>
+      <w:r>
+        <w:t xml:space="preserve"> score’s zero point is meaningful </w:t>
+      </w:r>
+      <w:r>
+        <w:fldChar w:fldCharType="begin"/>
+      </w:r>
+      <w:r>
+        <w:instrText xml:space="preserve"> ADDIN ZOTERO_ITEM CSL_CITATION {"citationID":"ADCMdXfb","properties":{"formattedCitation":"(a point originally raised by Blanton &amp; Jaccard, 2006, which perennially raised in the discussion of how IRAP effects should be interpreted)","plainCitation":"(a point originally raised by Blanton &amp; Jaccard, 2006, which perennially raised in the discussion of how IRAP effects should be interpreted)","noteIndex":0},"citationItems":[{"id":2487,"uris":["http://zotero.org/users/1687755/items/93I2KEZQ"],"uri":["http://zotero.org/users/1687755/items/93I2KEZQ"],"itemData":{"id":2487,"type":"article-journal","container-title":"American Psychologist","DOI":"10.1037/0003-066X.61.1.27","ISSN":"1935-990X, 0003-066X","issue":"1","language":"en","page":"27-41","source":"CrossRef","title":"Arbitrary metrics in psychology","volume":"61","author":[{"family":"Blanton","given":"Hart"},{"family":"Jaccard","given":"James"}],"issued":{"date-parts":[["2006"]]}},"prefix":"a point originally raised by ","suffix":", which perennially raised in the discussion of how IRAP effects should be interpreted"}],"schema":"https://github.com/citation-style-language/schema/raw/master/csl-citation.json"} </w:instrText>
+      </w:r>
+      <w:r>
+        <w:fldChar w:fldCharType="separate"/>
+      </w:r>
+      <w:r>
+        <w:rPr>
+          <w:noProof/>
+        </w:rPr>
+        <w:t>(a point originally raised by Blanton &amp; Jaccard, 2006, which perennially raised in the discussion of how IRAP effects should be interpreted)</w:t>
+      </w:r>
+      <w:r>
+        <w:fldChar w:fldCharType="end"/>
+      </w:r>
+      <w:r>
+        <w:t xml:space="preserve">. That is to say, perhaps zero is an arbitrary point to </w:t>
+      </w:r>
+    </w:p>
+    <w:p>
+      <w:pPr>
         <w:spacing w:line="480" w:lineRule="auto"/>
+        <w:ind w:firstLine="0"/>
         <w:jc w:val="left"/>
         <w:rPr>
           <w:lang w:val="en-IE"/>
@@ -1241,10 +1667,10 @@
         </w:rPr>
         <w:lastRenderedPageBreak/>
         <w:drawing>
-          <wp:inline distT="0" distB="0" distL="0" distR="0" wp14:anchorId="280EFD46" wp14:editId="3D276ADD">
-            <wp:extent cx="3958683" cy="2639122"/>
-            <wp:effectExtent l="0" t="0" r="3810" b="2540"/>
-            <wp:docPr id="5" name="Picture 5"/>
+          <wp:inline distT="0" distB="0" distL="0" distR="0" wp14:anchorId="1DFCEA4A" wp14:editId="0EF9F6F3">
+            <wp:extent cx="3886200" cy="2590800"/>
+            <wp:effectExtent l="0" t="0" r="0" b="0"/>
+            <wp:docPr id="3" name="Picture 3"/>
             <wp:cNvGraphicFramePr>
               <a:graphicFrameLocks xmlns:a="http://schemas.openxmlformats.org/drawingml/2006/main" noChangeAspect="1"/>
             </wp:cNvGraphicFramePr>
@@ -1252,7 +1678,7 @@
               <a:graphicData uri="http://schemas.openxmlformats.org/drawingml/2006/picture">
                 <pic:pic xmlns:pic="http://schemas.openxmlformats.org/drawingml/2006/picture">
                   <pic:nvPicPr>
-                    <pic:cNvPr id="5" name="plot_1.pdf"/>
+                    <pic:cNvPr id="3" name="plot_1.pdf"/>
                     <pic:cNvPicPr/>
                   </pic:nvPicPr>
                   <pic:blipFill>
@@ -1264,7 +1690,7 @@
                   <pic:spPr>
                     <a:xfrm>
                       <a:off x="0" y="0"/>
-                      <a:ext cx="3962458" cy="2641639"/>
+                      <a:ext cx="3891680" cy="2594453"/>
                     </a:xfrm>
                     <a:prstGeom prst="rect">
                       <a:avLst/>
@@ -1281,62 +1707,80 @@
       <w:pPr>
         <w:pStyle w:val="TableFigure"/>
         <w:spacing w:before="0" w:line="240" w:lineRule="auto"/>
-      </w:pPr>
-      <w:r>
-        <w:rPr>
-          <w:b/>
+        <w:rPr>
+          <w:sz w:val="16"/>
+          <w:szCs w:val="16"/>
+        </w:rPr>
+      </w:pPr>
+      <w:r>
+        <w:rPr>
+          <w:i/>
+          <w:sz w:val="16"/>
+          <w:szCs w:val="16"/>
         </w:rPr>
         <w:t>Figure 1.</w:t>
       </w:r>
       <w:r>
+        <w:rPr>
+          <w:sz w:val="16"/>
+          <w:szCs w:val="16"/>
+        </w:rPr>
         <w:t xml:space="preserve"> Bootstrapped confidence intervals around </w:t>
       </w:r>
       <w:r>
         <w:rPr>
           <w:i/>
+          <w:sz w:val="16"/>
+          <w:szCs w:val="16"/>
         </w:rPr>
         <w:t>D</w:t>
       </w:r>
       <w:r>
-        <w:t xml:space="preserve"> scores. Participants are arranged by D score magnitude.</w:t>
-      </w:r>
-      <w:r>
-        <w:t xml:space="preserve"> Black points represent </w:t>
-      </w:r>
-      <w:r>
-        <w:rPr>
-          <w:i/>
+        <w:rPr>
+          <w:sz w:val="16"/>
+          <w:szCs w:val="16"/>
+        </w:rPr>
+        <w:t xml:space="preserve"> scores. Participants are arranged by D score magnitude. Black points represent </w:t>
+      </w:r>
+      <w:r>
+        <w:rPr>
+          <w:i/>
+          <w:sz w:val="16"/>
+          <w:szCs w:val="16"/>
         </w:rPr>
         <w:t>D</w:t>
       </w:r>
       <w:r>
-        <w:t xml:space="preserve"> scores, vertical lines represent 95% CIs.</w:t>
-      </w:r>
-      <w:r>
-        <w:t xml:space="preserve"> </w:t>
-      </w:r>
-      <w:r>
-        <w:t xml:space="preserve">CIs </w:t>
-      </w:r>
-      <w:r>
-        <w:t>that exclude zero are purple</w:t>
-      </w:r>
-      <w:r>
-        <w:t xml:space="preserve"> and </w:t>
-      </w:r>
-      <w:r>
-        <w:t xml:space="preserve">those that do not are green. </w:t>
-      </w:r>
-    </w:p>
-    <w:p>
-      <w:pPr>
-        <w:pStyle w:val="TableFigure"/>
-        <w:spacing w:before="0" w:line="240" w:lineRule="auto"/>
-      </w:pPr>
+        <w:rPr>
+          <w:sz w:val="16"/>
+          <w:szCs w:val="16"/>
+        </w:rPr>
+        <w:t xml:space="preserve"> scores, vertical lines represent 95% CIs. CIs that exclude zero are purple and those that do not are green. </w:t>
+      </w:r>
     </w:p>
     <w:p>
       <w:pPr>
         <w:pStyle w:val="Heading2"/>
+        <w:rPr>
+          <w:rFonts w:eastAsiaTheme="minorEastAsia" w:cstheme="minorBidi"/>
+          <w:b w:val="0"/>
+          <w:bCs w:val="0"/>
+          <w:lang w:val="en-IE"/>
+        </w:rPr>
+      </w:pPr>
+    </w:p>
+    <w:p>
+      <w:pPr>
+        <w:rPr>
+          <w:lang w:val="en-IE"/>
+        </w:rPr>
+      </w:pPr>
+    </w:p>
+    <w:p>
+      <w:pPr>
+        <w:rPr>
+          <w:lang w:val="en-IE"/>
+        </w:rPr>
         <w:sectPr>
           <w:type w:val="continuous"/>
           <w:pgSz w:w="11900" w:h="16840" w:code="9"/>
@@ -1349,10 +1793,86 @@
     </w:p>
     <w:p>
       <w:pPr>
+        <w:ind w:firstLine="0"/>
+      </w:pPr>
+      <w:r>
+        <w:t xml:space="preserve">compare each </w:t>
+      </w:r>
+      <w:r>
+        <w:rPr>
+          <w:i/>
+        </w:rPr>
+        <w:t>D</w:t>
+      </w:r>
+      <w:r>
+        <w:t xml:space="preserve"> score against, and if so perhaps it is more useful to assess what proportion of </w:t>
+      </w:r>
+      <w:r>
+        <w:rPr>
+          <w:i/>
+        </w:rPr>
+        <w:t>D</w:t>
+      </w:r>
+      <w:r>
+        <w:t xml:space="preserve"> scores are</w:t>
+      </w:r>
+      <w:r>
+        <w:t xml:space="preserve"> </w:t>
+      </w:r>
+      <w:r>
+        <w:t xml:space="preserve">different from one-another rather than different from zero. All </w:t>
+      </w:r>
+      <w:r>
+        <w:rPr>
+          <w:i/>
+        </w:rPr>
+        <w:t>D</w:t>
+      </w:r>
+      <w:r>
+        <w:t xml:space="preserve"> scores and their confidence intervals were compared against all others via pairwise comparisons. Confidence intervals on the proportion of cases that were different were again calculated  via bootstrapping. Results demonstrated that</w:t>
+      </w:r>
+      <w:r>
+        <w:t xml:space="preserve"> any</w:t>
+      </w:r>
+      <w:r>
+        <w:t xml:space="preserve"> two randomly selected </w:t>
+      </w:r>
+      <w:r>
+        <w:rPr>
+          <w:i/>
+        </w:rPr>
+        <w:t>D</w:t>
+      </w:r>
+      <w:r>
+        <w:t xml:space="preserve"> scores were significantly different from one </w:t>
+      </w:r>
+      <w:r>
+        <w:t>another in 31.</w:t>
+      </w:r>
+      <w:r>
+        <w:t>8</w:t>
+      </w:r>
+      <w:r>
+        <w:t>%, 95% CI [30.8, 32.</w:t>
+      </w:r>
+      <w:r>
+        <w:t>7</w:t>
+      </w:r>
+      <w:r>
+        <w:t>] of cases.</w:t>
+      </w:r>
+    </w:p>
+    <w:p>
+      <w:pPr>
         <w:pStyle w:val="Heading2"/>
       </w:pPr>
       <w:r>
-        <w:t xml:space="preserve">Percent of </w:t>
+        <w:t>Confidence interval width</w:t>
+      </w:r>
+    </w:p>
+    <w:p>
+      <w:r>
+        <w:t xml:space="preserve">This result was driven by the fact that Confidence Intervals around any given </w:t>
       </w:r>
       <w:r>
         <w:rPr>
@@ -1361,15 +1881,7 @@
         <w:t>D</w:t>
       </w:r>
       <w:r>
-        <w:t xml:space="preserve"> scores that differ from one another </w:t>
-      </w:r>
-    </w:p>
-    <w:p>
-      <w:r>
-        <w:t>T</w:t>
-      </w:r>
-      <w:r>
-        <w:t xml:space="preserve">he estimation precision of the IRAP </w:t>
+        <w:t xml:space="preserve"> score were very wide. Given strong skew in their distribution, it was not appropriate to describe the distribution of confidence intervals around </w:t>
       </w:r>
       <w:r>
         <w:rPr>
@@ -1378,7 +1890,40 @@
         <w:t>D</w:t>
       </w:r>
       <w:r>
-        <w:t xml:space="preserve"> score was also assessed by examining what proportion of randomly selected </w:t>
+        <w:t xml:space="preserve"> scores using means or even medians. Instead, I employ the </w:t>
+      </w:r>
+      <w:r>
+        <w:t xml:space="preserve">Maximum A Posteriori </w:t>
+      </w:r>
+      <w:r>
+        <w:t>estimate</w:t>
+      </w:r>
+      <w:r>
+        <w:t xml:space="preserve"> </w:t>
+      </w:r>
+      <w:r>
+        <w:fldChar w:fldCharType="begin"/>
+      </w:r>
+      <w:r>
+        <w:instrText xml:space="preserve"> ADDIN ZOTERO_ITEM CSL_CITATION {"citationID":"hr0Ia2Rb","properties":{"formattedCitation":"(Makowski et al., 2019)","plainCitation":"(Makowski et al., 2019)","noteIndex":0},"citationItems":[{"id":12625,"uris":["http://zotero.org/users/1687755/items/PL2MZX2L"],"uri":["http://zotero.org/users/1687755/items/PL2MZX2L"],"itemData":{"id":12625,"type":"article-journal","abstract":"Makowski et al., (2019). bayestestR: Describing Effects and their Uncertainty, Existence and Significance within the Bayesian Framework. Journal of Open Source Software, 4(40), 1541, https://doi.org/10.21105/joss.01541","container-title":"Journal of Open Source Software","DOI":"10.21105/joss.01541","ISSN":"2475-9066","issue":"40","language":"en","page":"1541","source":"joss.theoj.org","title":"bayestestR: Describing Effects and their Uncertainty, Existence and Significance within the Bayesian Framework","title-short":"bayestestR","volume":"4","author":[{"family":"Makowski","given":"Dominique"},{"family":"Ben-Shachar","given":"Mattan S."},{"family":"Lüdecke","given":"Daniel"}],"issued":{"date-parts":[["2019",8,13]]}}}],"schema":"https://github.com/citation-style-language/schema/raw/master/csl-citation.json"} </w:instrText>
+      </w:r>
+      <w:r>
+        <w:fldChar w:fldCharType="separate"/>
+      </w:r>
+      <w:r>
+        <w:rPr>
+          <w:noProof/>
+        </w:rPr>
+        <w:t>(Makowski et al., 2019)</w:t>
+      </w:r>
+      <w:r>
+        <w:fldChar w:fldCharType="end"/>
+      </w:r>
+      <w:r>
+        <w:t xml:space="preserve">, which represents the most probable value in a distribution of continuous values (i.e., is akin to the mode for continuous data). Results showed that the most </w:t>
+      </w:r>
+      <w:r>
+        <w:t xml:space="preserve">probable value for the width of a </w:t>
       </w:r>
       <w:r>
         <w:rPr>
@@ -1387,7 +1932,99 @@
         <w:t>D</w:t>
       </w:r>
       <w:r>
-        <w:t xml:space="preserve"> scores were significantly different from other randomly selected </w:t>
+        <w:t xml:space="preserve"> score’s confidence interval was MAP = 1.3</w:t>
+      </w:r>
+      <w:r>
+        <w:t>3</w:t>
+      </w:r>
+      <w:r>
+        <w:t>.</w:t>
+      </w:r>
+      <w:r>
+        <w:t xml:space="preserve"> </w:t>
+      </w:r>
+      <w:r>
+        <w:t>R</w:t>
+      </w:r>
+      <w:r>
+        <w:t xml:space="preserve">esults demonstrated that </w:t>
+      </w:r>
+      <w:r>
+        <w:t>confidence intervals</w:t>
+      </w:r>
+      <w:r>
+        <w:t xml:space="preserve"> </w:t>
+      </w:r>
+      <w:r>
+        <w:t>were of comparable width between IRAPs</w:t>
+      </w:r>
+      <w:r>
+        <w:t xml:space="preserve"> with the exception of a small number of domains with smaller widths</w:t>
+      </w:r>
+      <w:r>
+        <w:t xml:space="preserve">, range </w:t>
+      </w:r>
+      <w:r>
+        <w:t xml:space="preserve">MAP </w:t>
+      </w:r>
+      <w:r>
+        <w:t xml:space="preserve">= </w:t>
+      </w:r>
+      <w:r>
+        <w:t xml:space="preserve">0.80 </w:t>
+      </w:r>
+      <w:r>
+        <w:t xml:space="preserve">to </w:t>
+      </w:r>
+      <w:r>
+        <w:t>1.3</w:t>
+      </w:r>
+      <w:r>
+        <w:t>5</w:t>
+      </w:r>
+      <w:r>
+        <w:t xml:space="preserve">, </w:t>
+      </w:r>
+      <w:r>
+        <w:rPr>
+          <w:i/>
+        </w:rPr>
+        <w:t>M</w:t>
+      </w:r>
+      <w:r>
+        <w:t xml:space="preserve"> = </w:t>
+      </w:r>
+      <w:r>
+        <w:t>1.2</w:t>
+      </w:r>
+      <w:r>
+        <w:t>6</w:t>
+      </w:r>
+      <w:r>
+        <w:t xml:space="preserve">, </w:t>
+      </w:r>
+      <w:r>
+        <w:rPr>
+          <w:i/>
+        </w:rPr>
+        <w:t>SD</w:t>
+      </w:r>
+      <w:r>
+        <w:t xml:space="preserve"> = </w:t>
+      </w:r>
+      <w:r>
+        <w:t>0.</w:t>
+      </w:r>
+      <w:r>
+        <w:t>14</w:t>
+      </w:r>
+      <w:r>
+        <w:t>.</w:t>
+      </w:r>
+    </w:p>
+    <w:p>
+      <w:r>
+        <w:t xml:space="preserve">It is also important to understand this confidence interval width in the context of the possible range. Although </w:t>
       </w:r>
       <w:r>
         <w:rPr>
@@ -1396,19 +2033,10 @@
         <w:t>D</w:t>
       </w:r>
       <w:r>
-        <w:t xml:space="preserve"> scores. This comparison is useful as, unlike </w:t>
-      </w:r>
-      <w:r>
-        <w:t>the</w:t>
-      </w:r>
-      <w:r>
-        <w:t xml:space="preserve"> above analys</w:t>
-      </w:r>
-      <w:r>
-        <w:t>i</w:t>
-      </w:r>
-      <w:r>
-        <w:t xml:space="preserve">s, it is agnostic to whether the </w:t>
+        <w:t xml:space="preserve"> scores have a maximum mathematical range of -2 to 2, such extreme values are not possible </w:t>
+      </w:r>
+      <w:r>
+        <w:t xml:space="preserve">with the constraints of the IRAP itself. It is therefore more useful to observe that the 95% trimmed range of all observed </w:t>
       </w:r>
       <w:r>
         <w:rPr>
@@ -1417,49 +2045,87 @@
         <w:t>D</w:t>
       </w:r>
       <w:r>
-        <w:t xml:space="preserve"> score’s zero point is meaningful </w:t>
-      </w:r>
-      <w:r>
-        <w:fldChar w:fldCharType="begin"/>
-      </w:r>
-      <w:r>
-        <w:instrText xml:space="preserve"> ADDIN ZOTERO_ITEM CSL_CITATION {"citationID":"ADCMdXfb","properties":{"formattedCitation":"(a point originally raised by Blanton &amp; Jaccard, 2006, which perennially raised in the discussion of how IRAP effects should be interpreted)","plainCitation":"(a point originally raised by Blanton &amp; Jaccard, 2006, which perennially raised in the discussion of how IRAP effects should be interpreted)","noteIndex":0},"citationItems":[{"id":2487,"uris":["http://zotero.org/users/1687755/items/93I2KEZQ"],"uri":["http://zotero.org/users/1687755/items/93I2KEZQ"],"itemData":{"id":2487,"type":"article-journal","container-title":"American Psychologist","DOI":"10.1037/0003-066X.61.1.27","ISSN":"1935-990X, 0003-066X","issue":"1","language":"en","page":"27-41","source":"CrossRef","title":"Arbitrary metrics in psychology","volume":"61","author":[{"family":"Blanton","given":"Hart"},{"family":"Jaccard","given":"James"}],"issued":{"date-parts":[["2006"]]}},"prefix":"a point originally raised by ","suffix":", which perennially raised in the discussion of how IRAP effects should be interpreted"}],"schema":"https://github.com/citation-style-language/schema/raw/master/csl-citation.json"} </w:instrText>
-      </w:r>
-      <w:r>
-        <w:fldChar w:fldCharType="separate"/>
-      </w:r>
-      <w:r>
-        <w:rPr>
-          <w:noProof/>
-        </w:rPr>
-        <w:t>(a point originally raised by Blanton &amp; Jaccard, 2006, which perennially raised in the discussion of how IRAP effects should be interpreted)</w:t>
-      </w:r>
-      <w:r>
-        <w:fldChar w:fldCharType="end"/>
-      </w:r>
-      <w:r>
-        <w:t xml:space="preserve">. That is to say, perhaps zero is an arbitrary point to compare each </w:t>
-      </w:r>
-      <w:r>
-        <w:rPr>
-          <w:i/>
+        <w:t xml:space="preserve"> scores in the sample (i.e., the </w:t>
+      </w:r>
+      <w:r>
+        <w:rPr>
+          <w:color w:val="000000" w:themeColor="text1"/>
+        </w:rPr>
+        <w:t xml:space="preserve">range of non-outlier </w:t>
+      </w:r>
+      <w:r>
+        <w:rPr>
+          <w:i/>
+          <w:color w:val="000000" w:themeColor="text1"/>
         </w:rPr>
         <w:t>D</w:t>
       </w:r>
       <w:r>
-        <w:t xml:space="preserve"> score against, and if so perhaps it is more useful to assess what proportion of </w:t>
-      </w:r>
-      <w:r>
-        <w:rPr>
-          <w:i/>
+        <w:rPr>
+          <w:color w:val="000000" w:themeColor="text1"/>
+        </w:rPr>
+        <w:t xml:space="preserve"> scores) w</w:t>
+      </w:r>
+      <w:r>
+        <w:rPr>
+          <w:color w:val="000000" w:themeColor="text1"/>
+        </w:rPr>
+        <w:t xml:space="preserve">as </w:t>
+      </w:r>
+      <w:r>
+        <w:rPr>
+          <w:i/>
+          <w:color w:val="000000" w:themeColor="text1"/>
         </w:rPr>
         <w:t>D</w:t>
       </w:r>
       <w:r>
-        <w:t xml:space="preserve"> scores are different from one-another rather than different from zero. </w:t>
-      </w:r>
-      <w:r>
-        <w:t xml:space="preserve">All </w:t>
+        <w:rPr>
+          <w:color w:val="000000" w:themeColor="text1"/>
+        </w:rPr>
+        <w:t xml:space="preserve"> = </w:t>
+      </w:r>
+      <w:r>
+        <w:rPr>
+          <w:color w:val="000000" w:themeColor="text1"/>
+        </w:rPr>
+        <w:t>-0.71 to 0.88</w:t>
+      </w:r>
+      <w:r>
+        <w:rPr>
+          <w:color w:val="000000" w:themeColor="text1"/>
+        </w:rPr>
+        <w:t xml:space="preserve">, or a total </w:t>
+      </w:r>
+      <w:r>
+        <w:rPr>
+          <w:color w:val="000000" w:themeColor="text1"/>
+        </w:rPr>
+        <w:t xml:space="preserve">trimmed </w:t>
+      </w:r>
+      <w:r>
+        <w:rPr>
+          <w:color w:val="000000" w:themeColor="text1"/>
+        </w:rPr>
+        <w:t>range of 1.59. That</w:t>
+      </w:r>
+      <w:r>
+        <w:rPr>
+          <w:color w:val="000000" w:themeColor="text1"/>
+        </w:rPr>
+        <w:t xml:space="preserve"> is</w:t>
+      </w:r>
+      <w:r>
+        <w:t xml:space="preserve">, among the sample of </w:t>
+      </w:r>
+      <w:r>
+        <w:t>1464</w:t>
+      </w:r>
+      <w:r>
+        <w:t xml:space="preserve"> participants, 95% of </w:t>
+      </w:r>
+      <w:r>
+        <w:t xml:space="preserve">all </w:t>
       </w:r>
       <w:r>
         <w:rPr>
@@ -1468,53 +2134,65 @@
         <w:t>D</w:t>
       </w:r>
       <w:r>
-        <w:t xml:space="preserve"> scores and their confidence intervals were compared against all others via pairwise comparisons. Confidence intervals on the proportion of cases that were different were again calculated  via bootstrapping. Results demonstrated that</w:t>
-      </w:r>
-      <w:r>
-        <w:t xml:space="preserve"> any</w:t>
-      </w:r>
-      <w:r>
-        <w:t xml:space="preserve"> two randomly selected </w:t>
-      </w:r>
-      <w:r>
-        <w:rPr>
-          <w:i/>
+        <w:t xml:space="preserve"> scores fell within this range. As such, the most </w:t>
+      </w:r>
+      <w:r>
+        <w:t>p</w:t>
+      </w:r>
+      <w:r>
+        <w:rPr>
+          <w:color w:val="000000" w:themeColor="text1"/>
+        </w:rPr>
+        <w:t xml:space="preserve">robable confidence interval width </w:t>
+      </w:r>
+      <w:r>
+        <w:rPr>
+          <w:color w:val="000000" w:themeColor="text1"/>
+        </w:rPr>
+        <w:t xml:space="preserve">for a given </w:t>
+      </w:r>
+      <w:r>
+        <w:rPr>
+          <w:i/>
+          <w:color w:val="000000" w:themeColor="text1"/>
         </w:rPr>
         <w:t>D</w:t>
       </w:r>
       <w:r>
-        <w:t xml:space="preserve"> scores were significantly different from one another in </w:t>
-      </w:r>
-      <w:r>
-        <w:t>30.3</w:t>
-      </w:r>
-      <w:r>
-        <w:t>%, 95% CI [</w:t>
-      </w:r>
-      <w:r>
-        <w:t xml:space="preserve">29.1, </w:t>
-      </w:r>
-      <w:r>
-        <w:t>31.4</w:t>
-      </w:r>
-      <w:r>
-        <w:t>] of cases.</w:t>
-      </w:r>
-    </w:p>
-    <w:p>
-      <w:pPr>
-        <w:pStyle w:val="Heading2"/>
-      </w:pPr>
-      <w:r>
-        <w:t>Confidence interval width</w:t>
-      </w:r>
-    </w:p>
-    <w:p>
-      <w:r>
-        <w:t xml:space="preserve">This result was driven by the fact that Confidence Intervals around any given D score were very wide. Given strong skew in their distribution, it </w:t>
-      </w:r>
-      <w:r>
-        <w:t xml:space="preserve">was not appropriate to describe the distribution of confidence intervals around </w:t>
+        <w:rPr>
+          <w:color w:val="000000" w:themeColor="text1"/>
+        </w:rPr>
+        <w:t xml:space="preserve"> score </w:t>
+      </w:r>
+      <w:r>
+        <w:rPr>
+          <w:color w:val="000000" w:themeColor="text1"/>
+        </w:rPr>
+        <w:t xml:space="preserve">spans </w:t>
+      </w:r>
+      <w:r>
+        <w:rPr>
+          <w:color w:val="000000" w:themeColor="text1"/>
+        </w:rPr>
+        <w:t>83.6</w:t>
+      </w:r>
+      <w:r>
+        <w:rPr>
+          <w:color w:val="000000" w:themeColor="text1"/>
+        </w:rPr>
+        <w:t xml:space="preserve">% of the </w:t>
+      </w:r>
+      <w:r>
+        <w:rPr>
+          <w:color w:val="000000" w:themeColor="text1"/>
+        </w:rPr>
+        <w:t xml:space="preserve">trimmed </w:t>
+      </w:r>
+      <w:r>
+        <w:t xml:space="preserve">observed range of </w:t>
+      </w:r>
+      <w:r>
+        <w:t xml:space="preserve">all </w:t>
       </w:r>
       <w:r>
         <w:rPr>
@@ -1523,37 +2201,23 @@
         <w:t>D</w:t>
       </w:r>
       <w:r>
-        <w:t xml:space="preserve"> scores using means or even medians. Instead, I employ the </w:t>
-      </w:r>
-      <w:r>
-        <w:t xml:space="preserve">Maximum A Posteriori </w:t>
-      </w:r>
-      <w:r>
-        <w:t>estimate</w:t>
+        <w:t xml:space="preserve"> scores.</w:t>
       </w:r>
       <w:r>
         <w:t xml:space="preserve"> </w:t>
       </w:r>
-      <w:r>
-        <w:fldChar w:fldCharType="begin"/>
-      </w:r>
-      <w:r>
-        <w:instrText xml:space="preserve"> ADDIN ZOTERO_ITEM CSL_CITATION {"citationID":"hr0Ia2Rb","properties":{"formattedCitation":"(Makowski et al., 2019)","plainCitation":"(Makowski et al., 2019)","noteIndex":0},"citationItems":[{"id":12625,"uris":["http://zotero.org/users/1687755/items/PL2MZX2L"],"uri":["http://zotero.org/users/1687755/items/PL2MZX2L"],"itemData":{"id":12625,"type":"article-journal","abstract":"Makowski et al., (2019). bayestestR: Describing Effects and their Uncertainty, Existence and Significance within the Bayesian Framework. Journal of Open Source Software, 4(40), 1541, https://doi.org/10.21105/joss.01541","container-title":"Journal of Open Source Software","DOI":"10.21105/joss.01541","ISSN":"2475-9066","issue":"40","language":"en","page":"1541","source":"joss.theoj.org","title":"bayestestR: Describing Effects and their Uncertainty, Existence and Significance within the Bayesian Framework","title-short":"bayestestR","volume":"4","author":[{"family":"Makowski","given":"Dominique"},{"family":"Ben-Shachar","given":"Mattan S."},{"family":"Lüdecke","given":"Daniel"}],"issued":{"date-parts":[["2019",8,13]]}}}],"schema":"https://github.com/citation-style-language/schema/raw/master/csl-citation.json"} </w:instrText>
-      </w:r>
-      <w:r>
-        <w:fldChar w:fldCharType="separate"/>
-      </w:r>
-      <w:r>
-        <w:rPr>
-          <w:noProof/>
-        </w:rPr>
-        <w:t>(Makowski et al., 2019)</w:t>
-      </w:r>
-      <w:r>
-        <w:fldChar w:fldCharType="end"/>
-      </w:r>
-      <w:r>
-        <w:t xml:space="preserve">, which represents the most probable value in a distribution of continuous values (i.e., is akin to the mode for continuous data). Results showed that the most probable value for the width of a </w:t>
+    </w:p>
+    <w:p>
+      <w:pPr>
+        <w:pStyle w:val="Heading1"/>
+      </w:pPr>
+      <w:r>
+        <w:t>Discussion</w:t>
+      </w:r>
+    </w:p>
+    <w:p>
+      <w:r>
+        <w:t xml:space="preserve">Results provide convergent evidence under a range of different assumptions that IRAP </w:t>
       </w:r>
       <w:r>
         <w:rPr>
@@ -1562,105 +2226,69 @@
         <w:t>D</w:t>
       </w:r>
       <w:r>
-        <w:t xml:space="preserve"> score’s confidence interval was MAP = 1.3</w:t>
-      </w:r>
-      <w:r>
-        <w:t>3</w:t>
-      </w:r>
-      <w:r>
-        <w:t>.</w:t>
+        <w:t xml:space="preserve"> scores are very poorly </w:t>
+      </w:r>
+      <w:r>
+        <w:t xml:space="preserve">estimated. A given </w:t>
+      </w:r>
+      <w:r>
+        <w:rPr>
+          <w:i/>
+        </w:rPr>
+        <w:t>D</w:t>
+      </w:r>
+      <w:r>
+        <w:t xml:space="preserve"> score’s confidence intervals are likely to be very wide (i.e., ±0.66); with the result that only a small minority of </w:t>
+      </w:r>
+      <w:r>
+        <w:rPr>
+          <w:i/>
+        </w:rPr>
+        <w:t>D</w:t>
+      </w:r>
+      <w:r>
+        <w:t xml:space="preserve"> scores actually represent evidence of IRAP effects (19.</w:t>
+      </w:r>
+      <w:r>
+        <w:t>4</w:t>
+      </w:r>
+      <w:r>
+        <w:t xml:space="preserve">%) or are significantly different from other </w:t>
+      </w:r>
+      <w:r>
+        <w:rPr>
+          <w:i/>
+        </w:rPr>
+        <w:t>D</w:t>
+      </w:r>
+      <w:r>
+        <w:t xml:space="preserve"> scores (31.</w:t>
+      </w:r>
+      <w:r>
+        <w:t>8</w:t>
+      </w:r>
+      <w:r>
+        <w:t>%). Except in the case of extreme scores, an individual</w:t>
       </w:r>
       <w:r>
         <w:t xml:space="preserve"> </w:t>
       </w:r>
       <w:r>
-        <w:t>R</w:t>
-      </w:r>
-      <w:r>
-        <w:t xml:space="preserve">esults demonstrated that </w:t>
-      </w:r>
-      <w:r>
-        <w:t>confidence intervals</w:t>
-      </w:r>
-      <w:r>
-        <w:t xml:space="preserve"> </w:t>
-      </w:r>
-      <w:r>
-        <w:t>were of comparable width between IRAPs</w:t>
-      </w:r>
-      <w:r>
-        <w:t xml:space="preserve">, </w:t>
-      </w:r>
-      <w:r>
-        <w:t xml:space="preserve">range </w:t>
-      </w:r>
-      <w:r>
-        <w:t xml:space="preserve">MAP </w:t>
-      </w:r>
-      <w:r>
-        <w:t xml:space="preserve">= </w:t>
-      </w:r>
-      <w:r>
-        <w:t>1.0</w:t>
-      </w:r>
-      <w:r>
-        <w:t xml:space="preserve">0 to </w:t>
-      </w:r>
-      <w:r>
-        <w:t>1.35</w:t>
-      </w:r>
-      <w:r>
-        <w:t xml:space="preserve">, </w:t>
-      </w:r>
-      <w:r>
-        <w:rPr>
-          <w:i/>
-        </w:rPr>
-        <w:t>M</w:t>
-      </w:r>
-      <w:r>
-        <w:t xml:space="preserve"> = </w:t>
-      </w:r>
-      <w:r>
-        <w:t>1.29</w:t>
-      </w:r>
-      <w:r>
-        <w:t xml:space="preserve">, </w:t>
-      </w:r>
-      <w:r>
-        <w:rPr>
-          <w:i/>
-        </w:rPr>
-        <w:t>SD</w:t>
-      </w:r>
-      <w:r>
-        <w:t xml:space="preserve"> = </w:t>
-      </w:r>
-      <w:r>
-        <w:t>0.0</w:t>
-      </w:r>
-      <w:r>
-        <w:t>8</w:t>
-      </w:r>
-      <w:r>
-        <w:t>%</w:t>
-      </w:r>
-      <w:r>
-        <w:t>.</w:t>
-      </w:r>
-    </w:p>
-    <w:p>
-      <w:r>
-        <w:t xml:space="preserve">It is also important to understand this confidence interval width in the context of the possible range. Although </w:t>
-      </w:r>
-      <w:r>
         <w:rPr>
           <w:i/>
         </w:rPr>
         <w:t>D</w:t>
       </w:r>
       <w:r>
-        <w:t xml:space="preserve"> scores have a maximum mathematical range of -2 to 2, such extreme values are not possible with the constraints of the IRAP itself. It is therefore more useful to observe that the 95% trimmed range of all observed </w:t>
+        <w:t xml:space="preserve"> score is in general so poorly estimated as to allow for </w:t>
+      </w:r>
+      <w:r>
+        <w:t>almost no inferences about the individual.</w:t>
+      </w:r>
+    </w:p>
+    <w:p>
+      <w:r>
+        <w:t xml:space="preserve">This point can be illustrated with a simple example: if a participant completed an IRAP and demonstrated a </w:t>
       </w:r>
       <w:r>
         <w:rPr>
@@ -1669,13 +2297,37 @@
         <w:t>D</w:t>
       </w:r>
       <w:r>
-        <w:t xml:space="preserve"> scores in the sample (i.e., the </w:t>
+        <w:t xml:space="preserve"> score = 0.30, we might traditionally describe this as a positive IRAP effect. However, when the confidence intervals around </w:t>
+      </w:r>
+      <w:r>
+        <w:rPr>
+          <w:i/>
+        </w:rPr>
+        <w:t>D</w:t>
+      </w:r>
+      <w:r>
+        <w:t xml:space="preserve"> scores are considered, we would more accurately say that the participant’s score lies somewhere in the range of very negative (</w:t>
+      </w:r>
+      <w:r>
+        <w:rPr>
+          <w:i/>
+        </w:rPr>
+        <w:t>D</w:t>
+      </w:r>
+      <w:r>
+        <w:t xml:space="preserve"> = -0.</w:t>
+      </w:r>
+      <w:r>
+        <w:t>36</w:t>
+      </w:r>
+      <w:r>
+        <w:t xml:space="preserve">) to very </w:t>
       </w:r>
       <w:r>
         <w:rPr>
           <w:color w:val="000000" w:themeColor="text1"/>
         </w:rPr>
-        <w:t xml:space="preserve">range of non-outlier </w:t>
+        <w:t>large (</w:t>
       </w:r>
       <w:r>
         <w:rPr>
@@ -1688,84 +2340,64 @@
         <w:rPr>
           <w:color w:val="000000" w:themeColor="text1"/>
         </w:rPr>
-        <w:t xml:space="preserve"> scores) was </w:t>
-      </w:r>
-      <w:r>
-        <w:rPr>
-          <w:i/>
+        <w:t xml:space="preserve"> = 0.9</w:t>
+      </w:r>
+      <w:r>
+        <w:rPr>
           <w:color w:val="000000" w:themeColor="text1"/>
         </w:rPr>
+        <w:t>6</w:t>
+      </w:r>
+      <w:r>
+        <w:rPr>
+          <w:color w:val="000000" w:themeColor="text1"/>
+        </w:rPr>
+        <w:t xml:space="preserve">) – bearing in mind that 95% of all observed </w:t>
+      </w:r>
+      <w:r>
+        <w:rPr>
+          <w:i/>
+          <w:color w:val="000000" w:themeColor="text1"/>
+        </w:rPr>
         <w:t>D</w:t>
       </w:r>
       <w:r>
         <w:rPr>
           <w:color w:val="000000" w:themeColor="text1"/>
         </w:rPr>
-        <w:t xml:space="preserve"> = -0.66 to 0.93, or a total range of 1.59. That is</w:t>
-      </w:r>
-      <w:r>
-        <w:t xml:space="preserve">, among the sample of 889 participants, 95% of </w:t>
-      </w:r>
-      <w:r>
-        <w:rPr>
-          <w:i/>
+        <w:t xml:space="preserve"> scores fell within the range of </w:t>
+      </w:r>
+      <w:r>
+        <w:rPr>
+          <w:i/>
+          <w:color w:val="000000" w:themeColor="text1"/>
         </w:rPr>
         <w:t>D</w:t>
       </w:r>
       <w:r>
-        <w:t xml:space="preserve"> scores fell within this range. As such, the most p</w:t>
-      </w:r>
-      <w:r>
         <w:rPr>
           <w:color w:val="000000" w:themeColor="text1"/>
         </w:rPr>
-        <w:t>robable confidence interval width across the sample (MAP = 1.3</w:t>
-      </w:r>
-      <w:r>
-        <w:rPr>
+        <w:t xml:space="preserve"> = -0.71 to 0.88. As such, individual </w:t>
+      </w:r>
+      <w:r>
+        <w:rPr>
+          <w:i/>
           <w:color w:val="000000" w:themeColor="text1"/>
         </w:rPr>
-        <w:t>3</w:t>
+        <w:t>D</w:t>
       </w:r>
       <w:r>
         <w:rPr>
           <w:color w:val="000000" w:themeColor="text1"/>
         </w:rPr>
-        <w:t>) spans 83</w:t>
-      </w:r>
-      <w:r>
-        <w:rPr>
-          <w:color w:val="000000" w:themeColor="text1"/>
-        </w:rPr>
-        <w:t>.8</w:t>
-      </w:r>
-      <w:r>
-        <w:rPr>
-          <w:color w:val="000000" w:themeColor="text1"/>
-        </w:rPr>
-        <w:t xml:space="preserve">% of the </w:t>
-      </w:r>
-      <w:r>
-        <w:t xml:space="preserve">observed range of </w:t>
-      </w:r>
-      <w:r>
-        <w:rPr>
-          <w:i/>
-        </w:rPr>
-        <w:t>D</w:t>
-      </w:r>
-      <w:r>
-        <w:t xml:space="preserve"> scores. </w:t>
-      </w:r>
-    </w:p>
-    <w:p>
-      <w:pPr>
-        <w:spacing w:line="480" w:lineRule="auto"/>
-        <w:ind w:firstLine="720"/>
-        <w:jc w:val="left"/>
-      </w:pPr>
-      <w:r>
-        <w:br w:type="page"/>
+        <w:t xml:space="preserve"> scores are very poorly estimated, and </w:t>
+      </w:r>
+      <w:r>
+        <w:t>are consistent with such a wide range</w:t>
+      </w:r>
+      <w:r>
+        <w:t xml:space="preserve"> of conclusions that </w:t>
       </w:r>
     </w:p>
     <w:p>
@@ -1786,16 +2418,29 @@
         <w:pStyle w:val="TableFigure"/>
         <w:jc w:val="center"/>
       </w:pPr>
+    </w:p>
+    <w:p>
+      <w:pPr>
+        <w:pStyle w:val="TableFigure"/>
+        <w:jc w:val="center"/>
+        <w:rPr>
+          <w:i/>
+          <w:sz w:val="16"/>
+          <w:szCs w:val="16"/>
+        </w:rPr>
+      </w:pPr>
       <w:r>
         <w:rPr>
           <w:noProof/>
+          <w:sz w:val="16"/>
+          <w:szCs w:val="16"/>
         </w:rPr>
         <w:lastRenderedPageBreak/>
         <w:drawing>
-          <wp:inline distT="0" distB="0" distL="0" distR="0" wp14:anchorId="48095915" wp14:editId="75BB3ADA">
-            <wp:extent cx="4299527" cy="6449291"/>
-            <wp:effectExtent l="0" t="0" r="6350" b="2540"/>
-            <wp:docPr id="6" name="Picture 6"/>
+          <wp:inline distT="0" distB="0" distL="0" distR="0" wp14:anchorId="04C05FDA" wp14:editId="4E41A1BD">
+            <wp:extent cx="4343400" cy="8686799"/>
+            <wp:effectExtent l="0" t="0" r="0" b="635"/>
+            <wp:docPr id="4" name="Picture 4"/>
             <wp:cNvGraphicFramePr>
               <a:graphicFrameLocks xmlns:a="http://schemas.openxmlformats.org/drawingml/2006/main" noChangeAspect="1"/>
             </wp:cNvGraphicFramePr>
@@ -1803,7 +2448,7 @@
               <a:graphicData uri="http://schemas.openxmlformats.org/drawingml/2006/picture">
                 <pic:pic xmlns:pic="http://schemas.openxmlformats.org/drawingml/2006/picture">
                   <pic:nvPicPr>
-                    <pic:cNvPr id="6" name="plot_2.pdf"/>
+                    <pic:cNvPr id="4" name="plot_2.pdf"/>
                     <pic:cNvPicPr/>
                   </pic:nvPicPr>
                   <pic:blipFill>
@@ -1815,7 +2460,7 @@
                   <pic:spPr>
                     <a:xfrm>
                       <a:off x="0" y="0"/>
-                      <a:ext cx="4301972" cy="6452959"/>
+                      <a:ext cx="4349728" cy="8699456"/>
                     </a:xfrm>
                     <a:prstGeom prst="rect">
                       <a:avLst/>
@@ -1831,40 +2476,10 @@
     <w:p>
       <w:pPr>
         <w:pStyle w:val="TableFigure"/>
-      </w:pPr>
-      <w:r>
-        <w:rPr>
-          <w:b/>
-        </w:rPr>
-        <w:t>Figure 2.</w:t>
-      </w:r>
-      <w:r>
-        <w:t xml:space="preserve"> Bootstrapped confidence intervals around </w:t>
-      </w:r>
-      <w:r>
-        <w:rPr>
-          <w:i/>
-        </w:rPr>
-        <w:t>D</w:t>
-      </w:r>
-      <w:r>
-        <w:t xml:space="preserve"> scores</w:t>
-      </w:r>
-      <w:r>
-        <w:t>, split by IRAP</w:t>
-      </w:r>
-      <w:r>
-        <w:t xml:space="preserve">. </w:t>
-      </w:r>
-    </w:p>
-    <w:p>
-      <w:pPr>
-        <w:ind w:firstLine="0"/>
-      </w:pPr>
-    </w:p>
-    <w:p>
-      <w:pPr>
-        <w:ind w:firstLine="0"/>
+        <w:rPr>
+          <w:sz w:val="16"/>
+          <w:szCs w:val="16"/>
+        </w:rPr>
         <w:sectPr>
           <w:type w:val="continuous"/>
           <w:pgSz w:w="11900" w:h="16840" w:code="9"/>
@@ -1874,269 +2489,95 @@
           <w:docGrid w:linePitch="360"/>
         </w:sectPr>
       </w:pPr>
-    </w:p>
-    <w:p>
-      <w:pPr>
-        <w:pStyle w:val="Heading1"/>
-      </w:pPr>
-      <w:r>
-        <w:t>Discussion</w:t>
-      </w:r>
-    </w:p>
-    <w:p>
-      <w:r>
-        <w:t xml:space="preserve">Results provide convergent evidence under a range of different assumptions that IRAP </w:t>
-      </w:r>
-      <w:r>
-        <w:rPr>
-          <w:i/>
+      <w:r>
+        <w:rPr>
+          <w:i/>
+          <w:sz w:val="16"/>
+          <w:szCs w:val="16"/>
+        </w:rPr>
+        <w:t>Figure 2.</w:t>
+      </w:r>
+      <w:r>
+        <w:rPr>
+          <w:sz w:val="16"/>
+          <w:szCs w:val="16"/>
+        </w:rPr>
+        <w:t xml:space="preserve"> Bootstrapped confidence intervals around </w:t>
+      </w:r>
+      <w:r>
+        <w:rPr>
+          <w:i/>
+          <w:sz w:val="16"/>
+          <w:szCs w:val="16"/>
         </w:rPr>
         <w:t>D</w:t>
       </w:r>
       <w:r>
-        <w:t xml:space="preserve"> scores are very poorly estimated. A given D score’s confidence intervals are likely to be very wide (</w:t>
-      </w:r>
-      <w:r>
-        <w:t xml:space="preserve">i.e., </w:t>
-      </w:r>
-      <w:r>
-        <w:t xml:space="preserve">±0.66); with the result that only a small minority of </w:t>
-      </w:r>
-      <w:r>
-        <w:rPr>
-          <w:i/>
-        </w:rPr>
-        <w:t>D</w:t>
-      </w:r>
-      <w:r>
-        <w:t xml:space="preserve"> scores actually represent evidence of IRAP effects (19%)</w:t>
-      </w:r>
-      <w:r>
-        <w:t xml:space="preserve"> or </w:t>
-      </w:r>
-      <w:r>
-        <w:t xml:space="preserve">are significantly different from other </w:t>
-      </w:r>
-      <w:r>
-        <w:rPr>
-          <w:i/>
-        </w:rPr>
-        <w:t>D</w:t>
-      </w:r>
-      <w:r>
-        <w:t xml:space="preserve"> scores (30%). Except in the case of extreme scores, an individual </w:t>
-      </w:r>
-      <w:r>
-        <w:rPr>
-          <w:i/>
-        </w:rPr>
-        <w:t>D</w:t>
-      </w:r>
-      <w:r>
-        <w:t xml:space="preserve"> score is in general so poorly estimated as to allow for almost no inferences</w:t>
-      </w:r>
-      <w:r>
-        <w:t xml:space="preserve"> about the individual.</w:t>
-      </w:r>
-    </w:p>
-    <w:p>
-      <w:r>
-        <w:t xml:space="preserve">This point can be illustrated with a simple example: if a participant completed an IRAP and demonstrated a </w:t>
-      </w:r>
-      <w:r>
-        <w:rPr>
-          <w:i/>
-        </w:rPr>
-        <w:t>D</w:t>
-      </w:r>
-      <w:r>
-        <w:t xml:space="preserve"> score = 0.30, we might traditionally describe this as a positive IRAP effect. However, when the confidence intervals around </w:t>
-      </w:r>
-      <w:r>
-        <w:rPr>
-          <w:i/>
-        </w:rPr>
-        <w:t>D</w:t>
-      </w:r>
-      <w:r>
-        <w:t xml:space="preserve"> scores are considered, we would more accurately say that the participant’s score lies somewhere in the range of </w:t>
-      </w:r>
-      <w:r>
-        <w:t>very</w:t>
-      </w:r>
-      <w:r>
-        <w:t xml:space="preserve"> negative </w:t>
-      </w:r>
-      <w:r>
-        <w:t>(</w:t>
-      </w:r>
-      <w:r>
-        <w:rPr>
-          <w:i/>
-        </w:rPr>
-        <w:t>D</w:t>
-      </w:r>
-      <w:r>
-        <w:t xml:space="preserve"> = -0.</w:t>
-      </w:r>
-      <w:r>
-        <w:t>41</w:t>
-      </w:r>
-      <w:r>
-        <w:t xml:space="preserve">) </w:t>
-      </w:r>
-      <w:r>
-        <w:t xml:space="preserve">to </w:t>
-      </w:r>
-      <w:r>
-        <w:t>very</w:t>
-      </w:r>
-      <w:r>
-        <w:t xml:space="preserve"> </w:t>
-      </w:r>
-      <w:r>
-        <w:rPr>
-          <w:color w:val="000000" w:themeColor="text1"/>
-        </w:rPr>
-        <w:t>large</w:t>
-      </w:r>
-      <w:r>
-        <w:rPr>
-          <w:color w:val="000000" w:themeColor="text1"/>
-        </w:rPr>
-        <w:t xml:space="preserve"> (</w:t>
-      </w:r>
-      <w:r>
-        <w:rPr>
-          <w:i/>
-          <w:color w:val="000000" w:themeColor="text1"/>
-        </w:rPr>
-        <w:t>D</w:t>
-      </w:r>
-      <w:r>
-        <w:rPr>
-          <w:color w:val="000000" w:themeColor="text1"/>
-        </w:rPr>
-        <w:t xml:space="preserve"> = 0.9</w:t>
-      </w:r>
-      <w:r>
-        <w:rPr>
-          <w:color w:val="000000" w:themeColor="text1"/>
-        </w:rPr>
-        <w:t>1</w:t>
-      </w:r>
-      <w:r>
-        <w:rPr>
-          <w:color w:val="000000" w:themeColor="text1"/>
-        </w:rPr>
-        <w:t>)</w:t>
-      </w:r>
-      <w:r>
-        <w:rPr>
-          <w:color w:val="000000" w:themeColor="text1"/>
-        </w:rPr>
-        <w:t xml:space="preserve"> – bearing in mind that 95% of all observed D scores fell within the range of </w:t>
-      </w:r>
-      <w:r>
-        <w:rPr>
-          <w:i/>
-          <w:color w:val="000000" w:themeColor="text1"/>
-        </w:rPr>
-        <w:t>D</w:t>
-      </w:r>
-      <w:r>
-        <w:rPr>
-          <w:color w:val="000000" w:themeColor="text1"/>
-        </w:rPr>
-        <w:t xml:space="preserve"> = -0.66 to 0.93</w:t>
-      </w:r>
-      <w:r>
-        <w:rPr>
-          <w:color w:val="000000" w:themeColor="text1"/>
-        </w:rPr>
-        <w:t>.</w:t>
-      </w:r>
-      <w:r>
-        <w:rPr>
-          <w:color w:val="000000" w:themeColor="text1"/>
-        </w:rPr>
-        <w:t xml:space="preserve"> As such, individual </w:t>
-      </w:r>
-      <w:r>
-        <w:rPr>
-          <w:i/>
-          <w:color w:val="000000" w:themeColor="text1"/>
-        </w:rPr>
-        <w:t>D</w:t>
-      </w:r>
-      <w:r>
-        <w:rPr>
-          <w:color w:val="000000" w:themeColor="text1"/>
-        </w:rPr>
-        <w:t xml:space="preserve"> scores are very poorly estimated, and </w:t>
-      </w:r>
-      <w:r>
-        <w:t xml:space="preserve">are </w:t>
-      </w:r>
-      <w:r>
-        <w:lastRenderedPageBreak/>
-        <w:t xml:space="preserve">consistent with such a wide range of conclusions that few inferences can be made from an individual’s data. </w:t>
-      </w:r>
-      <w:r>
-        <w:t>As such, t</w:t>
-      </w:r>
-      <w:r>
-        <w:t xml:space="preserve">he IRAP, as </w:t>
-      </w:r>
-      <w:r>
-        <w:t>in its current form</w:t>
-      </w:r>
-      <w:r>
-        <w:t xml:space="preserve">, does not have individual </w:t>
-      </w:r>
-      <w:r>
-        <w:t xml:space="preserve">(clinical) </w:t>
-      </w:r>
-      <w:r>
-        <w:t xml:space="preserve">utility in research or applied settings (cf. Vahey et al., 2015). </w:t>
-      </w:r>
-    </w:p>
-    <w:p>
-      <w:r>
-        <w:t xml:space="preserve">It is also worth noting that similar analyses of data from another implicit measure, the Implicit Association Test, suggests that the IRAP’s estimation precision is substantially worse than the IAT’s </w:t>
-      </w:r>
-      <w:r>
-        <w:fldChar w:fldCharType="begin"/>
-      </w:r>
-      <w:r>
-        <w:instrText xml:space="preserve"> ADDIN ZOTERO_ITEM CSL_CITATION {"citationID":"mSfNi9ph","properties":{"formattedCitation":"(IRAP CI width MAP = 1.32, IAT CI width MAP = 0.75: see Hussey, 2020; Klein, 2020)","plainCitation":"(IRAP CI width MAP = 1.32, IAT CI width MAP = 0.75: see Hussey, 2020; Klein, 2020)","noteIndex":0},"citationItems":[{"id":12634,"uris":["http://zotero.org/users/1687755/items/PXDYW2NY"],"uri":["http://zotero.org/users/1687755/items/PXDYW2NY"],"itemData":{"id":12634,"type":"webpage","title":"Bootstrapped Confidence Intervals around IAT D scores","URL":"https://osf.io/t6c74","author":[{"family":"Hussey","given":"Ian"}],"issued":{"date-parts":[["2020"]]}},"prefix":"IRAP CI width MAP = 1.32, IAT CI width MAP = 0.75: see "},{"id":12633,"uris":["http://zotero.org/users/1687755/items/65RTGD7M"],"uri":["http://zotero.org/users/1687755/items/65RTGD7M"],"itemData":{"id":12633,"type":"report","abstract":"Implicit association test scores are presented as point estimates. Unusually for a psychological measure, individual scores are not tested for statistical significance in standard practice. This study estimates individual confidence intervals for a large dataset of IAT scores. The intervals are large. Only half of scores are significantly different from zero. This result raises theoretical concerns about standard interpretations of the IAT.","genre":"preprint","note":"DOI: 10.31234/osf.io/5djkh","publisher":"PsyArXiv","source":"DOI.org (Crossref)","title":"Confidence Intervals on Implicit Association Test Scores Are Really Rather Large","URL":"https://osf.io/5djkh","author":[{"family":"Klein","given":"Colin"}],"accessed":{"date-parts":[["2020",6,10]]},"issued":{"date-parts":[["2020",6,3]]}}}],"schema":"https://github.com/citation-style-language/schema/raw/master/csl-citation.json"} </w:instrText>
-      </w:r>
-      <w:r>
-        <w:fldChar w:fldCharType="separate"/>
-      </w:r>
-      <w:r>
-        <w:rPr>
-          <w:noProof/>
-        </w:rPr>
-        <w:t>(IRAP CI width MAP = 1.32, IAT CI width MAP = 0.75: see Hussey, 2020; Klein, 2020)</w:t>
-      </w:r>
-      <w:r>
-        <w:fldChar w:fldCharType="end"/>
-      </w:r>
-      <w:r>
-        <w:t>.</w:t>
+        <w:rPr>
+          <w:sz w:val="16"/>
+          <w:szCs w:val="16"/>
+        </w:rPr>
+        <w:t xml:space="preserve"> scores, split by IRAP. </w:t>
+      </w:r>
+      <w:r>
+        <w:rPr>
+          <w:sz w:val="16"/>
+          <w:szCs w:val="16"/>
+        </w:rPr>
+        <w:tab/>
       </w:r>
       <w:bookmarkStart w:id="0" w:name="_GoBack"/>
       <w:bookmarkEnd w:id="0"/>
     </w:p>
     <w:p>
-      <w:r>
-        <w:t xml:space="preserve">Notionally, the estimation of individual scores could be improved. This could take many forms, including use of more robust scoring algorithms </w:t>
+      <w:pPr>
+        <w:ind w:firstLine="0"/>
+      </w:pPr>
+      <w:r>
+        <w:lastRenderedPageBreak/>
+        <w:t xml:space="preserve">few inferences can be made from an individual’s data. As such, the IRAP, as in its current form, does not have individual (clinical) utility in research or applied settings (cf. </w:t>
+      </w:r>
+      <w:r>
+        <w:t>Vahey et al., 2015).</w:t>
+      </w:r>
+    </w:p>
+    <w:p>
+      <w:r>
+        <w:t xml:space="preserve">It is also worth noting that similar analyses of data from another implicit measure, the Implicit Association Test, suggests that the IRAP’s estimation precision is substantially worse than the IAT’s </w:t>
       </w:r>
       <w:r>
         <w:fldChar w:fldCharType="begin"/>
       </w:r>
       <w:r>
+        <w:instrText xml:space="preserve"> ADDIN ZOTERO_ITEM CSL_CITATION {"citationID":"w7BuSiUK","properties":{"formattedCitation":"(IRAP MAP 95% CI width = 1.33, IAT MAP 95% CI width = 0.75: see Hussey, 2020; Klein, 2020)","plainCitation":"(IRAP MAP 95% CI width = 1.33, IAT MAP 95% CI width = 0.75: see Hussey, 2020; Klein, 2020)","noteIndex":0},"citationItems":[{"id":12634,"uris":["http://zotero.org/users/1687755/items/PXDYW2NY"],"uri":["http://zotero.org/users/1687755/items/PXDYW2NY"],"itemData":{"id":12634,"type":"webpage","title":"Bootstrapped Confidence Intervals around IAT D scores","URL":"https://osf.io/t6c74","author":[{"family":"Hussey","given":"Ian"}],"issued":{"date-parts":[["2020"]]}},"prefix":"IRAP MAP 95% CI width = 1.33, IAT MAP 95% CI width = 0.75: see "},{"id":12633,"uris":["http://zotero.org/users/1687755/items/65RTGD7M"],"uri":["http://zotero.org/users/1687755/items/65RTGD7M"],"itemData":{"id":12633,"type":"report","abstract":"Implicit association test scores are presented as point estimates. Unusually for a psychological measure, individual scores are not tested for statistical significance in standard practice. This study estimates individual confidence intervals for a large dataset of IAT scores. The intervals are large. Only half of scores are significantly different from zero. This result raises theoretical concerns about standard interpretations of the IAT.","genre":"preprint","note":"DOI: 10.31234/osf.io/5djkh","publisher":"PsyArXiv","source":"DOI.org (Crossref)","title":"Confidence Intervals on Implicit Association Test Scores Are Really Rather Large","URL":"https://osf.io/5djkh","author":[{"family":"Klein","given":"Colin"}],"accessed":{"date-parts":[["2020",6,10]]},"issued":{"date-parts":[["2020",6,3]]}}}],"schema":"https://github.com/citation-style-language/schema/raw/master/csl-citation.json"} </w:instrText>
+      </w:r>
+      <w:r>
+        <w:fldChar w:fldCharType="separate"/>
+      </w:r>
+      <w:r>
+        <w:rPr>
+          <w:noProof/>
+        </w:rPr>
+        <w:t>(IRAP MAP 95% CI width = 1.33, IAT MAP 95% CI width = 0.75: see Hussey, 2020; Klein, 2020)</w:t>
+      </w:r>
+      <w:r>
+        <w:fldChar w:fldCharType="end"/>
+      </w:r>
+      <w:r>
+        <w:t>.</w:t>
+      </w:r>
+    </w:p>
+    <w:p>
+      <w:r>
+        <w:t>Notionally, the estimation</w:t>
+      </w:r>
+      <w:r>
+        <w:t xml:space="preserve"> of individual scores could be improved. This could take many forms, including use of more robust scoring algorithms </w:t>
+      </w:r>
+      <w:r>
+        <w:fldChar w:fldCharType="begin"/>
+      </w:r>
+      <w:r>
         <w:instrText xml:space="preserve"> ADDIN ZOTERO_ITEM CSL_CITATION {"citationID":"SsHUUTCQ","properties":{"formattedCitation":"(De Schryver et al., 2018)","plainCitation":"(De Schryver et al., 2018)","noteIndex":0},"citationItems":[{"id":7823,"uris":["http://zotero.org/users/1687755/items/GWGYDUED"],"uri":["http://zotero.org/users/1687755/items/GWGYDUED"],"itemData":{"id":7823,"type":"article-journal","abstract":"The Implicit Relational Assessment Procedure (IRAP) has been used to assess the probability of arbitrarily applicable relational responding or as an indirect measure of implicit attitudes. To date, IRAP effects have commonly been quantified using the DIRAP scoring algorithm, which was derived from Greenwald, Nosek and Banaji's (2003) D effect size measure. In the article, we highlight the difference between an effect size measure and a scoring algorithm, discuss the drawbacks associated with D, and propose an alternative: a probabilistic, semiparametric measure referred to as the Probabilistic Index (Thas, De Neve, Clement, &amp; Ottoy, 2012). Using a relatively large IRAP dataset, we demonstrate how the PI is more robust to the influence of outliers and skew (which are typical of reaction time data). Finally, we conclude that PI models, in addition to producing point estimate scores, can also provide confidence intervals, significance tests, and afford the possibility to include covariates, all of which may aid single subject design studies.","container-title":"Journal of Contextual Behavioral Science","DOI":"10.1016/j.jcbs.2018.01.001","ISSN":"2212-1447","journalAbbreviation":"Journal of Contextual Behavioral Science","page":"97-103","source":"ScienceDirect","title":"The PIIRAP: An alternative scoring algorithm for the IRAP using a probabilistic semiparametric effect size measure","title-short":"The PIIRAP","volume":"7","author":[{"family":"De Schryver","given":"Maarten"},{"family":"Hussey","given":"Ian"},{"family":"De Neve","given":"Jan"},{"family":"Cartwright","given":"Aoife"},{"family":"Barnes-Holmes","given":"Dermot"}],"issued":{"date-parts":[["2018",1,1]]}}}],"schema":"https://github.com/citation-style-language/schema/raw/master/csl-citation.json"} </w:instrText>
       </w:r>
       <w:r>
@@ -2357,7 +2798,7 @@
         <w:rPr>
           <w:rFonts w:cs="CMU Serif Roman"/>
         </w:rPr>
-        <w:t xml:space="preserve">Drake, C. E., Primeaux, S., &amp; Thomas, J. (2018). Comparing Implicit Gender Stereotypes Between Women and Men with the Implicit Relational Assessment Procedure. </w:t>
+        <w:t xml:space="preserve">Greenwald, A. G., McGhee, D. E., &amp; Schwartz, J. L. (1998). Measuring individual differences in implicit cognition: The Implicit Association Test. </w:t>
       </w:r>
       <w:r>
         <w:rPr>
@@ -2365,7 +2806,7 @@
           <w:i/>
           <w:iCs/>
         </w:rPr>
-        <w:t>Gender Issues</w:t>
+        <w:t>Journal of Personality and Social Psychology</w:t>
       </w:r>
       <w:r>
         <w:rPr>
@@ -2379,13 +2820,13 @@
           <w:i/>
           <w:iCs/>
         </w:rPr>
-        <w:t>35</w:t>
-      </w:r>
-      <w:r>
-        <w:rPr>
-          <w:rFonts w:cs="CMU Serif Roman"/>
-        </w:rPr>
-        <w:t>(1), 3–20. https://doi.org/10.1007/s12147-017-9189-6</w:t>
+        <w:t>74</w:t>
+      </w:r>
+      <w:r>
+        <w:rPr>
+          <w:rFonts w:cs="CMU Serif Roman"/>
+        </w:rPr>
+        <w:t>(6), 1464–1480. https://doi.org/10.1037/0022-3514.74.6.1464</w:t>
       </w:r>
     </w:p>
     <w:p>
@@ -2399,7 +2840,7 @@
         <w:rPr>
           <w:rFonts w:cs="CMU Serif Roman"/>
         </w:rPr>
-        <w:t xml:space="preserve">Drake, C. E., Seymour, K. H., &amp; Habib, R. (2016). Testing the IRAP: Exploring the Reliability and Fakability of an Idiographic Approach to Interpersonal Attitudes. </w:t>
+        <w:t xml:space="preserve">Greenwald, A. G., Nosek, B. A., &amp; Banaji, M. R. (2003). Understanding and using the Implicit Association Test: I. An improved scoring algorithm. </w:t>
       </w:r>
       <w:r>
         <w:rPr>
@@ -2407,7 +2848,7 @@
           <w:i/>
           <w:iCs/>
         </w:rPr>
-        <w:t xml:space="preserve">The Psychological </w:t>
+        <w:t xml:space="preserve">Journal of Personality and Social </w:t>
       </w:r>
       <w:r>
         <w:rPr>
@@ -2415,7 +2856,7 @@
           <w:i/>
           <w:iCs/>
         </w:rPr>
-        <w:t>Record</w:t>
+        <w:t>Psychology</w:t>
       </w:r>
       <w:r>
         <w:rPr>
@@ -2429,13 +2870,13 @@
           <w:i/>
           <w:iCs/>
         </w:rPr>
-        <w:t>66</w:t>
-      </w:r>
-      <w:r>
-        <w:rPr>
-          <w:rFonts w:cs="CMU Serif Roman"/>
-        </w:rPr>
-        <w:t>(1), 153–163. https://doi.org/10.1007/s40732-015-0160-1</w:t>
+        <w:t>85</w:t>
+      </w:r>
+      <w:r>
+        <w:rPr>
+          <w:rFonts w:cs="CMU Serif Roman"/>
+        </w:rPr>
+        <w:t>(2), 197–216. https://doi.org/10.1037/0022-3514.85.2.197</w:t>
       </w:r>
     </w:p>
     <w:p>
@@ -2449,7 +2890,7 @@
         <w:rPr>
           <w:rFonts w:cs="CMU Serif Roman"/>
         </w:rPr>
-        <w:t xml:space="preserve">Finn, M., Barnes-Holmes, D., Hussey, I., &amp; Graddy, J. (2016). Exploring the behavioral dynamics of the implicit relational assessment procedure: The impact of three types of introductory rules. </w:t>
+        <w:t xml:space="preserve">Henry, L., Wickham, H., &amp; RStudio. (2020). </w:t>
       </w:r>
       <w:r>
         <w:rPr>
@@ -2457,6 +2898,34 @@
           <w:i/>
           <w:iCs/>
         </w:rPr>
+        <w:t>purrr: Functional Programming Tools</w:t>
+      </w:r>
+      <w:r>
+        <w:rPr>
+          <w:rFonts w:cs="CMU Serif Roman"/>
+        </w:rPr>
+        <w:t xml:space="preserve"> (0.3.4) [Computer software]. https://CRAN.R-project.org/package=purrr</w:t>
+      </w:r>
+    </w:p>
+    <w:p>
+      <w:pPr>
+        <w:pStyle w:val="Bibliography"/>
+        <w:rPr>
+          <w:rFonts w:cs="CMU Serif Roman"/>
+        </w:rPr>
+      </w:pPr>
+      <w:r>
+        <w:rPr>
+          <w:rFonts w:cs="CMU Serif Roman"/>
+        </w:rPr>
+        <w:t xml:space="preserve">Hughes, S., Barnes-Holmes, D., &amp; De Houwer, J. (2011). The dominance of associative theorizing in implicit attitude research: Propositional and behavioral alternatives. </w:t>
+      </w:r>
+      <w:r>
+        <w:rPr>
+          <w:rFonts w:cs="CMU Serif Roman"/>
+          <w:i/>
+          <w:iCs/>
+        </w:rPr>
         <w:t>The Psychological Record</w:t>
       </w:r>
       <w:r>
@@ -2471,13 +2940,13 @@
           <w:i/>
           <w:iCs/>
         </w:rPr>
-        <w:t>66</w:t>
-      </w:r>
-      <w:r>
-        <w:rPr>
-          <w:rFonts w:cs="CMU Serif Roman"/>
-        </w:rPr>
-        <w:t>(2), 309–321. https://doi.org/10.1007/s40732-016-0173-4</w:t>
+        <w:t>61</w:t>
+      </w:r>
+      <w:r>
+        <w:rPr>
+          <w:rFonts w:cs="CMU Serif Roman"/>
+        </w:rPr>
+        <w:t>(3), 465–498.</w:t>
       </w:r>
     </w:p>
     <w:p>
@@ -2491,7 +2960,7 @@
         <w:rPr>
           <w:rFonts w:cs="CMU Serif Roman"/>
         </w:rPr>
-        <w:t xml:space="preserve">Greenwald, A. G., McGhee, D. E., &amp; Schwartz, J. L. (1998). Measuring individual differences in implicit cognition: The Implicit Association Test. </w:t>
+        <w:t xml:space="preserve">Hussey, I. (2020). </w:t>
       </w:r>
       <w:r>
         <w:rPr>
@@ -2499,7 +2968,63 @@
           <w:i/>
           <w:iCs/>
         </w:rPr>
-        <w:t>Journal of Personality and Social Psychology</w:t>
+        <w:t>Bootstrapped Confidence Intervals around IAT D scores</w:t>
+      </w:r>
+      <w:r>
+        <w:rPr>
+          <w:rFonts w:cs="CMU Serif Roman"/>
+        </w:rPr>
+        <w:t>. https://osf.io/t6c74</w:t>
+      </w:r>
+    </w:p>
+    <w:p>
+      <w:pPr>
+        <w:pStyle w:val="Bibliography"/>
+        <w:rPr>
+          <w:rFonts w:cs="CMU Serif Roman"/>
+        </w:rPr>
+      </w:pPr>
+      <w:r>
+        <w:rPr>
+          <w:rFonts w:cs="CMU Serif Roman"/>
+        </w:rPr>
+        <w:t xml:space="preserve">Hussey, I., &amp; Drake, C. E. (2020). The Implicit Relational Assessment Procedure demonstrates poor internal consistency and test-retest reliability: A meta-analysis. </w:t>
+      </w:r>
+      <w:r>
+        <w:rPr>
+          <w:rFonts w:cs="CMU Serif Roman"/>
+          <w:i/>
+          <w:iCs/>
+        </w:rPr>
+        <w:t>Preprint</w:t>
+      </w:r>
+      <w:r>
+        <w:rPr>
+          <w:rFonts w:cs="CMU Serif Roman"/>
+        </w:rPr>
+        <w:t>. https://doi.org/10.31234/osf.io/ge3k7</w:t>
+      </w:r>
+    </w:p>
+    <w:p>
+      <w:pPr>
+        <w:pStyle w:val="Bibliography"/>
+        <w:rPr>
+          <w:rFonts w:cs="CMU Serif Roman"/>
+        </w:rPr>
+      </w:pPr>
+      <w:r>
+        <w:rPr>
+          <w:rFonts w:cs="CMU Serif Roman"/>
+        </w:rPr>
+        <w:t xml:space="preserve">Hussey, I., Thompson, M., McEnteggart, C., Barnes-Holmes, D., &amp; Barnes-Holmes, Y. (2015). Interpreting and inverting with less cursing: A guide to interpreting IRAP data. </w:t>
+      </w:r>
+      <w:r>
+        <w:rPr>
+          <w:rFonts w:cs="CMU Serif Roman"/>
+          <w:i/>
+          <w:iCs/>
+        </w:rPr>
+        <w:t>Journal of Contextual Behavioral Science</w:t>
       </w:r>
       <w:r>
         <w:rPr>
@@ -2513,13 +3038,13 @@
           <w:i/>
           <w:iCs/>
         </w:rPr>
-        <w:t>74</w:t>
-      </w:r>
-      <w:r>
-        <w:rPr>
-          <w:rFonts w:cs="CMU Serif Roman"/>
-        </w:rPr>
-        <w:t>(6), 1464–1480. https://doi.org/10.1037/0022-3514.74.6.1464</w:t>
+        <w:t>4</w:t>
+      </w:r>
+      <w:r>
+        <w:rPr>
+          <w:rFonts w:cs="CMU Serif Roman"/>
+        </w:rPr>
+        <w:t>(3), 157–162. https://doi.org/10.1016/j.jcbs.2015.05.001</w:t>
       </w:r>
     </w:p>
     <w:p>
@@ -2533,7 +3058,7 @@
         <w:rPr>
           <w:rFonts w:cs="CMU Serif Roman"/>
         </w:rPr>
-        <w:t xml:space="preserve">Greenwald, A. G., Nosek, B. A., &amp; Banaji, M. R. (2003). Understanding and using the Implicit Association Test: I. An improved scoring algorithm. </w:t>
+        <w:t xml:space="preserve">Kavanagh, D., Hussey, I., McEnteggart, C., Barnes-Holmes, Y., &amp; Barnes-Holmes, D. (2016). Using the IRAP to explore natural language statements. </w:t>
       </w:r>
       <w:r>
         <w:rPr>
@@ -2541,7 +3066,7 @@
           <w:i/>
           <w:iCs/>
         </w:rPr>
-        <w:t>Journal of Personality and Social Psychology</w:t>
+        <w:t>Journal of Contextual Behavioral Science</w:t>
       </w:r>
       <w:r>
         <w:rPr>
@@ -2555,13 +3080,13 @@
           <w:i/>
           <w:iCs/>
         </w:rPr>
-        <w:t>85</w:t>
-      </w:r>
-      <w:r>
-        <w:rPr>
-          <w:rFonts w:cs="CMU Serif Roman"/>
-        </w:rPr>
-        <w:t>(2), 197–216. https://doi.org/10.1037/0022-3514.85.2.197</w:t>
+        <w:t>5</w:t>
+      </w:r>
+      <w:r>
+        <w:rPr>
+          <w:rFonts w:cs="CMU Serif Roman"/>
+        </w:rPr>
+        <w:t>(4), 247–251. https://doi.org/10.1016/j.jcbs.2016.10.001</w:t>
       </w:r>
     </w:p>
     <w:p>
@@ -2575,7 +3100,7 @@
         <w:rPr>
           <w:rFonts w:cs="CMU Serif Roman"/>
         </w:rPr>
-        <w:t xml:space="preserve">Henry, L., Wickham, H., &amp; RStudio. (2020). </w:t>
+        <w:t xml:space="preserve">Klein, C. (2020). </w:t>
       </w:r>
       <w:r>
         <w:rPr>
@@ -2583,13 +3108,13 @@
           <w:i/>
           <w:iCs/>
         </w:rPr>
-        <w:t>purrr: Functional Programming Tools</w:t>
-      </w:r>
-      <w:r>
-        <w:rPr>
-          <w:rFonts w:cs="CMU Serif Roman"/>
-        </w:rPr>
-        <w:t xml:space="preserve"> (Version 0.3.4) [Computer software]. https://CRAN.R-project.org/package=purrr</w:t>
+        <w:t>Confidence Intervals on Implicit Association Test Scores Are Really Rather Large</w:t>
+      </w:r>
+      <w:r>
+        <w:rPr>
+          <w:rFonts w:cs="CMU Serif Roman"/>
+        </w:rPr>
+        <w:t xml:space="preserve"> [Preprint]. PsyArXiv. https://doi.org/10.31234/osf.io/5djkh</w:t>
       </w:r>
     </w:p>
     <w:p>
@@ -2603,7 +3128,7 @@
         <w:rPr>
           <w:rFonts w:cs="CMU Serif Roman"/>
         </w:rPr>
-        <w:t xml:space="preserve">Hughes, S., Barnes-Holmes, D., &amp; De Houwer, J. (2011). The dominance of associative theorizing in implicit attitude research: Propositional and behavioral alternatives. </w:t>
+        <w:t xml:space="preserve">Kuhn, M., Chow, F., Wickham, H., &amp; RStudio. (2020). </w:t>
       </w:r>
       <w:r>
         <w:rPr>
@@ -2611,7 +3136,35 @@
           <w:i/>
           <w:iCs/>
         </w:rPr>
-        <w:t>The Psychological Record</w:t>
+        <w:t>rsample: General Resampling Infrastructure</w:t>
+      </w:r>
+      <w:r>
+        <w:rPr>
+          <w:rFonts w:cs="CMU Serif Roman"/>
+        </w:rPr>
+        <w:t xml:space="preserve"> (0.0.7) [Computer software]. https://CRAN.R-project.org/package=rsample</w:t>
+      </w:r>
+    </w:p>
+    <w:p>
+      <w:pPr>
+        <w:pStyle w:val="Bibliography"/>
+        <w:rPr>
+          <w:rFonts w:cs="CMU Serif Roman"/>
+        </w:rPr>
+      </w:pPr>
+      <w:r>
+        <w:rPr>
+          <w:rFonts w:cs="CMU Serif Roman"/>
+        </w:rPr>
+        <w:t xml:space="preserve">Levin, M. E., Hayes, S. C., &amp; Waltz, T. (2010). Creating an implicit measure of cognition more suited to applied research: A test of the Mixed Trial—Implicit Relational Assessment Procedure (MT-IRAP). </w:t>
+      </w:r>
+      <w:r>
+        <w:rPr>
+          <w:rFonts w:cs="CMU Serif Roman"/>
+          <w:i/>
+          <w:iCs/>
+        </w:rPr>
+        <w:t>International Journal of Behavioral Consultation and Therapy</w:t>
       </w:r>
       <w:r>
         <w:rPr>
@@ -2625,13 +3178,13 @@
           <w:i/>
           <w:iCs/>
         </w:rPr>
-        <w:t>61</w:t>
-      </w:r>
-      <w:r>
-        <w:rPr>
-          <w:rFonts w:cs="CMU Serif Roman"/>
-        </w:rPr>
-        <w:t>(3), 465–498.</w:t>
+        <w:t>6</w:t>
+      </w:r>
+      <w:r>
+        <w:rPr>
+          <w:rFonts w:cs="CMU Serif Roman"/>
+        </w:rPr>
+        <w:t>(3), 245–262. psyh. https://doi.org/10.1037/h0100911</w:t>
       </w:r>
     </w:p>
     <w:p>
@@ -2645,7 +3198,7 @@
         <w:rPr>
           <w:rFonts w:cs="CMU Serif Roman"/>
         </w:rPr>
-        <w:t xml:space="preserve">Hussey, I. (2020). </w:t>
+        <w:t xml:space="preserve">Liefooghe, B., Hughes, S., Schmidt, J., &amp; De Houwer, J. (2019). Stroop-like effects of derived stimulus-stimulus relations. </w:t>
       </w:r>
       <w:r>
         <w:rPr>
@@ -2653,13 +3206,27 @@
           <w:i/>
           <w:iCs/>
         </w:rPr>
-        <w:t>Bootstrapped Confidence Intervals around IAT D scores</w:t>
-      </w:r>
-      <w:r>
-        <w:rPr>
-          <w:rFonts w:cs="CMU Serif Roman"/>
-        </w:rPr>
-        <w:t>. https://osf.io/t6c74</w:t>
+        <w:t>Journal of Experimental Psychology. Learning, Memory, and Cognition</w:t>
+      </w:r>
+      <w:r>
+        <w:rPr>
+          <w:rFonts w:cs="CMU Serif Roman"/>
+        </w:rPr>
+        <w:t xml:space="preserve">, </w:t>
+      </w:r>
+      <w:r>
+        <w:rPr>
+          <w:rFonts w:cs="CMU Serif Roman"/>
+          <w:i/>
+          <w:iCs/>
+        </w:rPr>
+        <w:t>46</w:t>
+      </w:r>
+      <w:r>
+        <w:rPr>
+          <w:rFonts w:cs="CMU Serif Roman"/>
+        </w:rPr>
+        <w:t>(2), 327–349. https://doi.org/10.1037/xlm0000724</w:t>
       </w:r>
     </w:p>
     <w:p>
@@ -2673,7 +3240,7 @@
         <w:rPr>
           <w:rFonts w:cs="CMU Serif Roman"/>
         </w:rPr>
-        <w:t xml:space="preserve">Hussey, I., Daly, T., &amp; Barnes-Holmes, D. (2015). Life is Good, But Death Ain’t Bad Either: Counter-Intuitive Implicit Biases to Death in a Normative Population. </w:t>
+        <w:t xml:space="preserve">Makowski, D., Ben-Shachar, M. S., &amp; Lüdecke, D. (2019). bayestestR: Describing Effects and their Uncertainty, Existence and Significance within the Bayesian Framework. </w:t>
       </w:r>
       <w:r>
         <w:rPr>
@@ -2681,7 +3248,16 @@
           <w:i/>
           <w:iCs/>
         </w:rPr>
-        <w:t>The Psychological Record</w:t>
+        <w:t xml:space="preserve">Journal of Open Source </w:t>
+      </w:r>
+      <w:r>
+        <w:rPr>
+          <w:rFonts w:cs="CMU Serif Roman"/>
+          <w:i/>
+          <w:iCs/>
+        </w:rPr>
+        <w:lastRenderedPageBreak/>
+        <w:t>Software</w:t>
       </w:r>
       <w:r>
         <w:rPr>
@@ -2695,13 +3271,13 @@
           <w:i/>
           <w:iCs/>
         </w:rPr>
-        <w:t>65</w:t>
-      </w:r>
-      <w:r>
-        <w:rPr>
-          <w:rFonts w:cs="CMU Serif Roman"/>
-        </w:rPr>
-        <w:t>(4), 731–742. https://doi.org/10.1007/s40732-015-0142-3</w:t>
+        <w:t>4</w:t>
+      </w:r>
+      <w:r>
+        <w:rPr>
+          <w:rFonts w:cs="CMU Serif Roman"/>
+        </w:rPr>
+        <w:t>(40), 1541. https://doi.org/10.21105/joss.01541</w:t>
       </w:r>
     </w:p>
     <w:p>
@@ -2715,7 +3291,7 @@
         <w:rPr>
           <w:rFonts w:cs="CMU Serif Roman"/>
         </w:rPr>
-        <w:t xml:space="preserve">Hussey, I., Thompson, M., McEnteggart, C., Barnes-Holmes, D., &amp; Barnes-Holmes, Y. (2015). Interpreting and inverting with less cursing: A guide to interpreting IRAP data. </w:t>
+        <w:t xml:space="preserve">Murphy, C., Lyons, K., Kelly, M., Barnes-Holmes, Y., &amp; Barnes-Holmes, D. (2019). Using the Teacher IRAP (T-IRAP) interactive computerized programme to teach complex flexible relational responding with children with diagnosed autism spectrum disorder. </w:t>
       </w:r>
       <w:r>
         <w:rPr>
@@ -2723,7 +3299,7 @@
           <w:i/>
           <w:iCs/>
         </w:rPr>
-        <w:t>Journal of Contextual Behavioral Science</w:t>
+        <w:t>Behavior Analysis in Practice</w:t>
       </w:r>
       <w:r>
         <w:rPr>
@@ -2737,13 +3313,13 @@
           <w:i/>
           <w:iCs/>
         </w:rPr>
-        <w:t>4</w:t>
-      </w:r>
-      <w:r>
-        <w:rPr>
-          <w:rFonts w:cs="CMU Serif Roman"/>
-        </w:rPr>
-        <w:t>(3), 157–162. https://doi.org/10.1016/j.jcbs.2015.05.001</w:t>
+        <w:t>12</w:t>
+      </w:r>
+      <w:r>
+        <w:rPr>
+          <w:rFonts w:cs="CMU Serif Roman"/>
+        </w:rPr>
+        <w:t>(1), 52–65. https://doi.org/10.1007/s40617-018-00302-9</w:t>
       </w:r>
     </w:p>
     <w:p>
@@ -2757,286 +3333,13 @@
         <w:rPr>
           <w:rFonts w:cs="CMU Serif Roman"/>
         </w:rPr>
-        <w:t xml:space="preserve">Kavanagh, D., Hussey, I., McEnteggart, C., Barnes-Holmes, Y., &amp; Barnes-Holmes, D. (2016). Using the IRAP to explore natural language statements. </w:t>
-      </w:r>
-      <w:r>
-        <w:rPr>
-          <w:rFonts w:cs="CMU Serif Roman"/>
-          <w:i/>
-          <w:iCs/>
-        </w:rPr>
-        <w:t>Journal of Contextual Behavioral Science</w:t>
-      </w:r>
-      <w:r>
-        <w:rPr>
-          <w:rFonts w:cs="CMU Serif Roman"/>
-        </w:rPr>
-        <w:t xml:space="preserve">, </w:t>
-      </w:r>
-      <w:r>
-        <w:rPr>
-          <w:rFonts w:cs="CMU Serif Roman"/>
-          <w:i/>
-          <w:iCs/>
-        </w:rPr>
-        <w:t>5</w:t>
-      </w:r>
-      <w:r>
-        <w:rPr>
-          <w:rFonts w:cs="CMU Serif Roman"/>
-        </w:rPr>
-        <w:t>(4), 247–251. https://doi.org/10.1016/j.jcbs.2016.10.001</w:t>
-      </w:r>
-    </w:p>
-    <w:p>
-      <w:pPr>
-        <w:pStyle w:val="Bibliography"/>
-        <w:rPr>
-          <w:rFonts w:cs="CMU Serif Roman"/>
-        </w:rPr>
-      </w:pPr>
-      <w:r>
-        <w:rPr>
-          <w:rFonts w:cs="CMU Serif Roman"/>
-        </w:rPr>
-        <w:t xml:space="preserve">Klein, C. (2020). </w:t>
-      </w:r>
-      <w:r>
-        <w:rPr>
-          <w:rFonts w:cs="CMU Serif Roman"/>
-          <w:i/>
-          <w:iCs/>
-        </w:rPr>
-        <w:t>Confidence Intervals on Implicit Association Test Scores Are Really Rather Large</w:t>
-      </w:r>
-      <w:r>
-        <w:rPr>
-          <w:rFonts w:cs="CMU Serif Roman"/>
-        </w:rPr>
-        <w:t xml:space="preserve"> [Preprint]. PsyArXiv. https://doi.org/10.31234/osf.io/5djkh</w:t>
-      </w:r>
-    </w:p>
-    <w:p>
-      <w:pPr>
-        <w:pStyle w:val="Bibliography"/>
-        <w:rPr>
-          <w:rFonts w:cs="CMU Serif Roman"/>
-        </w:rPr>
-      </w:pPr>
-      <w:r>
-        <w:rPr>
-          <w:rFonts w:cs="CMU Serif Roman"/>
-        </w:rPr>
-        <w:t xml:space="preserve">Kuhn, M., Chow, F., Wickham, H., &amp; RStudio. (2020). </w:t>
-      </w:r>
-      <w:r>
-        <w:rPr>
-          <w:rFonts w:cs="CMU Serif Roman"/>
-          <w:i/>
-          <w:iCs/>
-        </w:rPr>
-        <w:t>rsample: General Resampling Infrastructure</w:t>
-      </w:r>
-      <w:r>
-        <w:rPr>
-          <w:rFonts w:cs="CMU Serif Roman"/>
-        </w:rPr>
-        <w:t xml:space="preserve"> </w:t>
-      </w:r>
-      <w:r>
-        <w:rPr>
-          <w:rFonts w:cs="CMU Serif Roman"/>
-        </w:rPr>
-        <w:lastRenderedPageBreak/>
-        <w:t>(Version 0.0.7) [Computer software]. https://CRAN.R-project.org/package=rsample</w:t>
-      </w:r>
-    </w:p>
-    <w:p>
-      <w:pPr>
-        <w:pStyle w:val="Bibliography"/>
-        <w:rPr>
-          <w:rFonts w:cs="CMU Serif Roman"/>
-        </w:rPr>
-      </w:pPr>
-      <w:r>
-        <w:rPr>
-          <w:rFonts w:cs="CMU Serif Roman"/>
-        </w:rPr>
-        <w:t xml:space="preserve">Levin, M. E., Hayes, S. C., &amp; Waltz, T. (2010). Creating an implicit measure of cognition more suited to applied research: A test of the Mixed Trial—Implicit Relational Assessment Procedure (MT-IRAP). </w:t>
-      </w:r>
-      <w:r>
-        <w:rPr>
-          <w:rFonts w:cs="CMU Serif Roman"/>
-          <w:i/>
-          <w:iCs/>
-        </w:rPr>
-        <w:t>International Journal of Behavioral Consultation and Therapy</w:t>
-      </w:r>
-      <w:r>
-        <w:rPr>
-          <w:rFonts w:cs="CMU Serif Roman"/>
-        </w:rPr>
-        <w:t xml:space="preserve">, </w:t>
-      </w:r>
-      <w:r>
-        <w:rPr>
-          <w:rFonts w:cs="CMU Serif Roman"/>
-          <w:i/>
-          <w:iCs/>
-        </w:rPr>
-        <w:t>6</w:t>
-      </w:r>
-      <w:r>
-        <w:rPr>
-          <w:rFonts w:cs="CMU Serif Roman"/>
-        </w:rPr>
-        <w:t>(3), 245–262. psyh. https://doi.org/10.1037/h0100911</w:t>
-      </w:r>
-    </w:p>
-    <w:p>
-      <w:pPr>
-        <w:pStyle w:val="Bibliography"/>
-        <w:rPr>
-          <w:rFonts w:cs="CMU Serif Roman"/>
-        </w:rPr>
-      </w:pPr>
-      <w:r>
-        <w:rPr>
-          <w:rFonts w:cs="CMU Serif Roman"/>
-        </w:rPr>
-        <w:t xml:space="preserve">Liefooghe, B., Hughes, S., Schmidt, J., &amp; De Houwer, J. (2019). Stroop-like effects of derived stimulus-stimulus relations. </w:t>
-      </w:r>
-      <w:r>
-        <w:rPr>
-          <w:rFonts w:cs="CMU Serif Roman"/>
-          <w:i/>
-          <w:iCs/>
-        </w:rPr>
-        <w:t>Journal of Experimental Psychology. Learning, Memory, and Cognition</w:t>
-      </w:r>
-      <w:r>
-        <w:rPr>
-          <w:rFonts w:cs="CMU Serif Roman"/>
-        </w:rPr>
-        <w:t xml:space="preserve">, </w:t>
-      </w:r>
-      <w:r>
-        <w:rPr>
-          <w:rFonts w:cs="CMU Serif Roman"/>
-          <w:i/>
-          <w:iCs/>
-        </w:rPr>
-        <w:t>46</w:t>
-      </w:r>
-      <w:r>
-        <w:rPr>
-          <w:rFonts w:cs="CMU Serif Roman"/>
-        </w:rPr>
-        <w:t>(2), 327–349. https://doi.org/10.1037/xlm0000724</w:t>
-      </w:r>
-    </w:p>
-    <w:p>
-      <w:pPr>
-        <w:pStyle w:val="Bibliography"/>
-        <w:rPr>
-          <w:rFonts w:cs="CMU Serif Roman"/>
-        </w:rPr>
-      </w:pPr>
-      <w:r>
-        <w:rPr>
-          <w:rFonts w:cs="CMU Serif Roman"/>
-        </w:rPr>
-        <w:t xml:space="preserve">Makowski, D., Ben-Shachar, M. S., &amp; Lüdecke, D. (2019). bayestestR: Describing Effects and their Uncertainty, Existence and Significance within the Bayesian Framework. </w:t>
-      </w:r>
-      <w:r>
-        <w:rPr>
-          <w:rFonts w:cs="CMU Serif Roman"/>
-          <w:i/>
-          <w:iCs/>
-        </w:rPr>
-        <w:t>Journal of Open Source Software</w:t>
-      </w:r>
-      <w:r>
-        <w:rPr>
-          <w:rFonts w:cs="CMU Serif Roman"/>
-        </w:rPr>
-        <w:t xml:space="preserve">, </w:t>
-      </w:r>
-      <w:r>
-        <w:rPr>
-          <w:rFonts w:cs="CMU Serif Roman"/>
-          <w:i/>
-          <w:iCs/>
-        </w:rPr>
-        <w:t>4</w:t>
-      </w:r>
-      <w:r>
-        <w:rPr>
-          <w:rFonts w:cs="CMU Serif Roman"/>
-        </w:rPr>
-        <w:t>(40), 1541. https://doi.org/10.21105/joss.01541</w:t>
-      </w:r>
-    </w:p>
-    <w:p>
-      <w:pPr>
-        <w:pStyle w:val="Bibliography"/>
-        <w:rPr>
-          <w:rFonts w:cs="CMU Serif Roman"/>
-        </w:rPr>
-      </w:pPr>
-      <w:r>
-        <w:rPr>
-          <w:rFonts w:cs="CMU Serif Roman"/>
-        </w:rPr>
-        <w:t xml:space="preserve">Murphy, C., Lyons, K., Kelly, M., Barnes-Holmes, Y., &amp; Barnes-Holmes, D. (2019). Using the Teacher IRAP (T-IRAP) interactive computerized programme to teach complex flexible relational </w:t>
-      </w:r>
-      <w:r>
-        <w:rPr>
-          <w:rFonts w:cs="CMU Serif Roman"/>
-        </w:rPr>
-        <w:t xml:space="preserve">responding with children with diagnosed autism spectrum disorder. </w:t>
-      </w:r>
-      <w:r>
-        <w:rPr>
-          <w:rFonts w:cs="CMU Serif Roman"/>
-          <w:i/>
-          <w:iCs/>
-        </w:rPr>
-        <w:t>Behavior Analysis in Practice</w:t>
-      </w:r>
-      <w:r>
-        <w:rPr>
-          <w:rFonts w:cs="CMU Serif Roman"/>
-        </w:rPr>
-        <w:t xml:space="preserve">, </w:t>
-      </w:r>
-      <w:r>
-        <w:rPr>
-          <w:rFonts w:cs="CMU Serif Roman"/>
-          <w:i/>
-          <w:iCs/>
-        </w:rPr>
-        <w:t>12</w:t>
-      </w:r>
-      <w:r>
-        <w:rPr>
-          <w:rFonts w:cs="CMU Serif Roman"/>
-        </w:rPr>
-        <w:t>(1), 52–65. https://doi.org/10.1007/s40617-018-00302-9</w:t>
-      </w:r>
-    </w:p>
-    <w:p>
-      <w:pPr>
-        <w:pStyle w:val="Bibliography"/>
-        <w:rPr>
-          <w:rFonts w:cs="CMU Serif Roman"/>
-        </w:rPr>
-      </w:pPr>
-      <w:r>
-        <w:rPr>
-          <w:rFonts w:cs="CMU Serif Roman"/>
-        </w:rPr>
-        <w:t xml:space="preserve">Perez, W. F., de Almeida, J. H., de Rose, J. C., Dorigon, A. H., de Vasconcellos, E. L., da Silva, M. A., Lima, N. D. P., de Almeida, R. B. M., Montan, R. N. M., &amp; Barnes-Holmes, D. (2019). Implicit and Explicit Measures of Transformation of Function from Facial Expressions of Fear and of Happiness via Equivalence Relations. </w:t>
+        <w:t xml:space="preserve">Perez, W. F., de Almeida, J. H., de Rose, J. C., Dorigon, A. H., de Vasconcellos, E. L., da Silva, M. A., Lima, N. D. P., de Almeida, R. B. M., Montan, R. N. M., &amp; Barnes-Holmes, D. (2019). Implicit and Explicit Measures of Transformation </w:t>
+      </w:r>
+      <w:r>
+        <w:rPr>
+          <w:rFonts w:cs="CMU Serif Roman"/>
+        </w:rPr>
+        <w:t xml:space="preserve">of Function from Facial Expressions of Fear and of Happiness via Equivalence Relations. </w:t>
       </w:r>
       <w:r>
         <w:rPr>
@@ -6362,7 +6665,7 @@
 </file>
 
 <file path=customXml/itemProps3.xml><?xml version="1.0" encoding="utf-8"?>
-<ds:datastoreItem xmlns:ds="http://schemas.openxmlformats.org/officeDocument/2006/customXml" ds:itemID="{908C1E13-0B1F-0E48-9FF0-126AC7A9BA5C}">
+<ds:datastoreItem xmlns:ds="http://schemas.openxmlformats.org/officeDocument/2006/customXml" ds:itemID="{DC983F29-9A24-1B47-BEC1-22359A1DF0AC}">
   <ds:schemaRefs>
     <ds:schemaRef ds:uri="http://schemas.openxmlformats.org/officeDocument/2006/bibliography"/>
   </ds:schemaRefs>

</xml_diff>